<commit_message>
aufgabe 1 ein bissl
</commit_message>
<xml_diff>
--- a/1/VS_Protokoll_1.docx
+++ b/1/VS_Protokoll_1.docx
@@ -231,7 +231,11 @@
           <w:tcPr>
             <w:tcW w:w="4531" w:type="dxa"/>
           </w:tcPr>
-          <w:p/>
+          <w:p>
+            <w:r>
+              <w:t>Wenn die Versionsverwaltung rein lokal verläuft, werden Ressourcen nicht verteilt verwendet oder geteilt. Zumindest nicht automatisch.</w:t>
+            </w:r>
+          </w:p>
         </w:tc>
       </w:tr>
       <w:tr>
@@ -249,7 +253,14 @@
           <w:tcPr>
             <w:tcW w:w="4531" w:type="dxa"/>
           </w:tcPr>
-          <w:p/>
+          <w:p>
+            <w:r>
+              <w:t>GIT könnte mehreren Nutzern Zugriff auf kooperative Versionen bieten</w:t>
+            </w:r>
+            <w:r>
+              <w:t>.</w:t>
+            </w:r>
+          </w:p>
         </w:tc>
       </w:tr>
       <w:tr>
@@ -285,7 +296,11 @@
           <w:tcPr>
             <w:tcW w:w="4531" w:type="dxa"/>
           </w:tcPr>
-          <w:p/>
+          <w:p>
+            <w:r>
+              <w:t>Der Rechenbedarf ist bei Versionsverwaltungen zu vernachlässigen.</w:t>
+            </w:r>
+          </w:p>
         </w:tc>
       </w:tr>
       <w:tr>
@@ -303,7 +318,27 @@
           <w:tcPr>
             <w:tcW w:w="4531" w:type="dxa"/>
           </w:tcPr>
-          <w:p/>
+          <w:p>
+            <w:r>
+              <w:t xml:space="preserve">Mit GIT würde sowohl eine lokale Version auf dem Rechner eines jeden Nutzers </w:t>
+            </w:r>
+            <w:proofErr w:type="gramStart"/>
+            <w:r>
+              <w:t>liegen,</w:t>
+            </w:r>
+            <w:proofErr w:type="gramEnd"/>
+            <w:r>
+              <w:t xml:space="preserve"> als auch ggf. mehrere Lösungen auf dem gegebenen Server.</w:t>
+            </w:r>
+          </w:p>
+          <w:p>
+            <w:r>
+              <w:t xml:space="preserve">Würde bei einer rein lokalen Lösung der lokale Rechner ausfallen, würde </w:t>
+            </w:r>
+            <w:r>
+              <w:t>sämtlicher Fortschritt verloren gehen.</w:t>
+            </w:r>
+          </w:p>
         </w:tc>
       </w:tr>
       <w:tr>

</xml_diff>

<commit_message>
Aufgabe 2 & 3
</commit_message>
<xml_diff>
--- a/1/VS_Protokoll_1.docx
+++ b/1/VS_Protokoll_1.docx
@@ -153,10 +153,7 @@
         <w:t>Aufgabe 1</w:t>
       </w:r>
       <w:r>
-        <w:t xml:space="preserve"> - </w:t>
-      </w:r>
-      <w:r>
-        <w:t>Beispiele für Verteilte Anwendungen</w:t>
+        <w:t xml:space="preserve"> - Beispiele für Verteilte Anwendungen</w:t>
       </w:r>
     </w:p>
     <w:p>
@@ -442,10 +439,7 @@
         <w:t>Aufgabe 2</w:t>
       </w:r>
       <w:r>
-        <w:t xml:space="preserve"> - </w:t>
-      </w:r>
-      <w:r>
-        <w:t>Plattform-Unterstützung für Verteilte Systeme</w:t>
+        <w:t xml:space="preserve"> - Plattform-Unterstützung für Verteilte Systeme</w:t>
       </w:r>
     </w:p>
     <w:p>
@@ -476,13 +470,30 @@
       <w:pPr>
         <w:pStyle w:val="Listenabsatz"/>
         <w:numPr>
-          <w:ilvl w:val="1"/>
-          <w:numId w:val="3"/>
+          <w:ilvl w:val="0"/>
+          <w:numId w:val="15"/>
         </w:numPr>
-      </w:pPr>
-      <w:r>
-        <w:t>welche TCP- und UDP-Sockets geöffnet sind und welche aktiven Server mit diesen verbunden sind:</w:t>
-      </w:r>
+        <w:spacing w:before="240"/>
+      </w:pPr>
+      <w:r>
+        <w:t>U</w:t>
+      </w:r>
+      <w:r>
+        <w:t xml:space="preserve">m zu überprüfen, ob ein Host erreichbar ist und welche Verzögerung bei der Antwort auf eine Anfrage an den Host zu erwarten ist, können Sie den Befehl ping verwenden. Beispiel: ping </w:t>
+      </w:r>
+      <w:hyperlink r:id="rId7" w:history="1">
+        <w:r>
+          <w:rPr>
+            <w:rStyle w:val="Hyperlink"/>
+          </w:rPr>
+          <w:t>www.google.com</w:t>
+        </w:r>
+      </w:hyperlink>
+    </w:p>
+    <w:p>
+      <w:pPr>
+        <w:spacing w:before="240"/>
+      </w:pPr>
     </w:p>
     <w:p>
       <w:pPr>
@@ -493,9 +504,38 @@
         </w:numPr>
       </w:pPr>
       <w:r>
-        <w:t>über welchen Netzwerk-Adapter der jeweilige Nachbarrechner im Pool erreicht werden kann und welche MAC-Adresse dieser Adapter besitzt;</w:t>
-      </w:r>
-    </w:p>
+        <w:t>welche TCP- und UDP-Sockets geöffnet sind und welche aktiven Server mit diesen verbunden sind:</w:t>
+      </w:r>
+    </w:p>
+    <w:p>
+      <w:pPr>
+        <w:pStyle w:val="Listenabsatz"/>
+        <w:numPr>
+          <w:ilvl w:val="0"/>
+          <w:numId w:val="14"/>
+        </w:numPr>
+      </w:pPr>
+      <w:r>
+        <w:t xml:space="preserve">Um zu überprüfen, welche TCP- und UDP-Sockets geöffnet sind und welche aktiven Server damit verbunden sind, können Sie den Befehl </w:t>
+      </w:r>
+      <w:proofErr w:type="spellStart"/>
+      <w:r>
+        <w:t>netstat</w:t>
+      </w:r>
+      <w:proofErr w:type="spellEnd"/>
+      <w:r>
+        <w:t xml:space="preserve"> verwenden. Beispiel: </w:t>
+      </w:r>
+      <w:proofErr w:type="spellStart"/>
+      <w:r>
+        <w:t>netstat</w:t>
+      </w:r>
+      <w:proofErr w:type="spellEnd"/>
+      <w:r>
+        <w:t xml:space="preserve"> -a</w:t>
+      </w:r>
+    </w:p>
+    <w:p/>
     <w:p>
       <w:pPr>
         <w:pStyle w:val="Listenabsatz"/>
@@ -505,9 +545,79 @@
         </w:numPr>
       </w:pPr>
       <w:r>
+        <w:t>über welchen Netzwerk-Adapter der jeweilige Nachbarrechner im Pool erreicht werden kann und welche MAC-Adresse dieser Adapter besitzt;</w:t>
+      </w:r>
+    </w:p>
+    <w:p>
+      <w:pPr>
+        <w:pStyle w:val="Listenabsatz"/>
+        <w:numPr>
+          <w:ilvl w:val="0"/>
+          <w:numId w:val="13"/>
+        </w:numPr>
+      </w:pPr>
+      <w:r>
+        <w:t xml:space="preserve">Um zu überprüfen, über welchen Netzwerk-Adapter der jeweilige Nachbarrechner im Pool erreicht werden kann und welche MAC-Adresse dieser Adapter besitzt, können Sie den Befehl </w:t>
+      </w:r>
+      <w:proofErr w:type="spellStart"/>
+      <w:r>
+        <w:t>arp</w:t>
+      </w:r>
+      <w:proofErr w:type="spellEnd"/>
+      <w:r>
+        <w:t xml:space="preserve"> verwenden. Beispiel: </w:t>
+      </w:r>
+      <w:proofErr w:type="spellStart"/>
+      <w:r>
+        <w:t>arp</w:t>
+      </w:r>
+      <w:proofErr w:type="spellEnd"/>
+      <w:r>
+        <w:t xml:space="preserve"> -a</w:t>
+      </w:r>
+    </w:p>
+    <w:p/>
+    <w:p>
+      <w:pPr>
+        <w:pStyle w:val="Listenabsatz"/>
+        <w:numPr>
+          <w:ilvl w:val="1"/>
+          <w:numId w:val="3"/>
+        </w:numPr>
+      </w:pPr>
+      <w:r>
         <w:t>unter welcher IP-Adresse ihr Pool-Rechner gegeben durch den DNS-Namen (si002x-0xx-lin.res.hsos.de) hat und umgekehrt welcher DNS-Name mit der IP-Adresse verbunden ist.</w:t>
       </w:r>
     </w:p>
+    <w:p>
+      <w:pPr>
+        <w:pStyle w:val="Listenabsatz"/>
+        <w:numPr>
+          <w:ilvl w:val="0"/>
+          <w:numId w:val="12"/>
+        </w:numPr>
+      </w:pPr>
+      <w:r>
+        <w:t xml:space="preserve">Um die IP-Adresse eines Hosts basierend auf seinem DNS-Namen zu ermitteln, können Sie den Befehl </w:t>
+      </w:r>
+      <w:proofErr w:type="spellStart"/>
+      <w:r>
+        <w:t>nslookup</w:t>
+      </w:r>
+      <w:proofErr w:type="spellEnd"/>
+      <w:r>
+        <w:t xml:space="preserve"> verwenden. Beispiel: </w:t>
+      </w:r>
+      <w:proofErr w:type="spellStart"/>
+      <w:r>
+        <w:t>nslookup</w:t>
+      </w:r>
+      <w:proofErr w:type="spellEnd"/>
+      <w:r>
+        <w:t xml:space="preserve"> si002x-0xx-lin.res.hsos.de. Umgekehrt, um den DNS-Namen zu einer IP-Adresse zu finden, können Sie den Befehl host verwenden. Beispiel: host 8.8.8.8.</w:t>
+      </w:r>
+    </w:p>
+    <w:p/>
     <w:p>
       <w:pPr>
         <w:pStyle w:val="Listenabsatz"/>
@@ -546,14 +656,20 @@
       <w:pPr>
         <w:pStyle w:val="Listenabsatz"/>
         <w:numPr>
-          <w:ilvl w:val="1"/>
-          <w:numId w:val="3"/>
+          <w:ilvl w:val="0"/>
+          <w:numId w:val="10"/>
         </w:numPr>
       </w:pPr>
-      <w:r>
-        <w:t>https</w:t>
-      </w:r>
-    </w:p>
+      <w:proofErr w:type="spellStart"/>
+      <w:r>
+        <w:t>ntp</w:t>
+      </w:r>
+      <w:proofErr w:type="spellEnd"/>
+      <w:r>
+        <w:t xml:space="preserve"> (Network Time Protocol) verwendet in der Regel den Port 123/UDP. Dieser Port ist auch von der IANA für NTP festgelegt.</w:t>
+      </w:r>
+    </w:p>
+    <w:p/>
     <w:p>
       <w:pPr>
         <w:pStyle w:val="Listenabsatz"/>
@@ -563,9 +679,22 @@
         </w:numPr>
       </w:pPr>
       <w:r>
-        <w:t>echo</w:t>
-      </w:r>
-    </w:p>
+        <w:t>https</w:t>
+      </w:r>
+    </w:p>
+    <w:p>
+      <w:pPr>
+        <w:pStyle w:val="Listenabsatz"/>
+        <w:numPr>
+          <w:ilvl w:val="0"/>
+          <w:numId w:val="10"/>
+        </w:numPr>
+      </w:pPr>
+      <w:r>
+        <w:t>https (Hypertext Transfer Protocol Secure) verwendet in der Regel den Port 443/TCP. Dieser Port ist auch von der IANA für HTTPS festgelegt.</w:t>
+      </w:r>
+    </w:p>
+    <w:p/>
     <w:p>
       <w:pPr>
         <w:pStyle w:val="Listenabsatz"/>
@@ -574,12 +703,26 @@
           <w:numId w:val="3"/>
         </w:numPr>
       </w:pPr>
-      <w:proofErr w:type="spellStart"/>
-      <w:r>
-        <w:t>ssh</w:t>
-      </w:r>
-      <w:proofErr w:type="spellEnd"/>
-    </w:p>
+      <w:r>
+        <w:t>E</w:t>
+      </w:r>
+      <w:r>
+        <w:t>cho</w:t>
+      </w:r>
+    </w:p>
+    <w:p>
+      <w:pPr>
+        <w:pStyle w:val="Listenabsatz"/>
+        <w:numPr>
+          <w:ilvl w:val="0"/>
+          <w:numId w:val="10"/>
+        </w:numPr>
+      </w:pPr>
+      <w:r>
+        <w:t>echo verwendet in der Regel den Port 7/TCP und 7/UDP. Dieser Port ist auch von der IANA für echo festgelegt.</w:t>
+      </w:r>
+    </w:p>
+    <w:p/>
     <w:p>
       <w:pPr>
         <w:pStyle w:val="Listenabsatz"/>
@@ -590,10 +733,31 @@
       </w:pPr>
       <w:proofErr w:type="spellStart"/>
       <w:r>
-        <w:t>ftps</w:t>
-      </w:r>
-      <w:proofErr w:type="spellEnd"/>
-    </w:p>
+        <w:t>S</w:t>
+      </w:r>
+      <w:r>
+        <w:t>sh</w:t>
+      </w:r>
+      <w:proofErr w:type="spellEnd"/>
+    </w:p>
+    <w:p>
+      <w:pPr>
+        <w:pStyle w:val="Listenabsatz"/>
+        <w:numPr>
+          <w:ilvl w:val="0"/>
+          <w:numId w:val="10"/>
+        </w:numPr>
+      </w:pPr>
+      <w:proofErr w:type="spellStart"/>
+      <w:r>
+        <w:t>ssh</w:t>
+      </w:r>
+      <w:proofErr w:type="spellEnd"/>
+      <w:r>
+        <w:t xml:space="preserve"> (Secure Shell) verwendet in der Regel den Port 22/TCP. Dieser Port ist auch von der IANA für SSH festgelegt.</w:t>
+      </w:r>
+    </w:p>
+    <w:p/>
     <w:p>
       <w:pPr>
         <w:pStyle w:val="Listenabsatz"/>
@@ -604,10 +768,28 @@
       </w:pPr>
       <w:proofErr w:type="spellStart"/>
       <w:r>
-        <w:t>sftp</w:t>
-      </w:r>
-      <w:proofErr w:type="spellEnd"/>
-    </w:p>
+        <w:t>ftps</w:t>
+      </w:r>
+      <w:proofErr w:type="spellEnd"/>
+    </w:p>
+    <w:p>
+      <w:pPr>
+        <w:pStyle w:val="Listenabsatz"/>
+        <w:numPr>
+          <w:ilvl w:val="0"/>
+          <w:numId w:val="10"/>
+        </w:numPr>
+      </w:pPr>
+      <w:proofErr w:type="spellStart"/>
+      <w:r>
+        <w:t>ftps</w:t>
+      </w:r>
+      <w:proofErr w:type="spellEnd"/>
+      <w:r>
+        <w:t xml:space="preserve"> (FTP Secure) kann entweder den Port 990/TCP (für die Steuerung) oder den Port 989/TCP (für die Datenübertragung) verwenden. Diese Ports sind jedoch nicht von der IANA für FTPS festgelegt.</w:t>
+      </w:r>
+    </w:p>
+    <w:p/>
     <w:p>
       <w:pPr>
         <w:pStyle w:val="Listenabsatz"/>
@@ -618,10 +800,31 @@
       </w:pPr>
       <w:proofErr w:type="spellStart"/>
       <w:r>
-        <w:t>kerberos</w:t>
-      </w:r>
-      <w:proofErr w:type="spellEnd"/>
-    </w:p>
+        <w:t>S</w:t>
+      </w:r>
+      <w:r>
+        <w:t>ftp</w:t>
+      </w:r>
+      <w:proofErr w:type="spellEnd"/>
+    </w:p>
+    <w:p>
+      <w:pPr>
+        <w:pStyle w:val="Listenabsatz"/>
+        <w:numPr>
+          <w:ilvl w:val="0"/>
+          <w:numId w:val="10"/>
+        </w:numPr>
+      </w:pPr>
+      <w:proofErr w:type="spellStart"/>
+      <w:r>
+        <w:t>sftp</w:t>
+      </w:r>
+      <w:proofErr w:type="spellEnd"/>
+      <w:r>
+        <w:t xml:space="preserve"> (Secure File Transfer Protocol) verwendet in der Regel den Port 22/TCP. Dieser Port ist auch von der IANA für SFTP festgelegt.</w:t>
+      </w:r>
+    </w:p>
+    <w:p/>
     <w:p>
       <w:pPr>
         <w:pStyle w:val="Listenabsatz"/>
@@ -630,12 +833,77 @@
           <w:numId w:val="3"/>
         </w:numPr>
       </w:pPr>
-      <w:proofErr w:type="spellStart"/>
-      <w:r>
-        <w:t>rysnc</w:t>
-      </w:r>
-      <w:proofErr w:type="spellEnd"/>
-    </w:p>
+      <w:r>
+        <w:t>K</w:t>
+      </w:r>
+      <w:r>
+        <w:t>erberos</w:t>
+      </w:r>
+    </w:p>
+    <w:p>
+      <w:pPr>
+        <w:pStyle w:val="Listenabsatz"/>
+        <w:numPr>
+          <w:ilvl w:val="0"/>
+          <w:numId w:val="10"/>
+        </w:numPr>
+      </w:pPr>
+      <w:r>
+        <w:t>Kerberos verwendet in der Regel den Port 88/TCP und 88/UDP. Diese Ports sind auch von der IANA für Kerberos festgelegt.</w:t>
+      </w:r>
+    </w:p>
+    <w:p/>
+    <w:p>
+      <w:pPr>
+        <w:pStyle w:val="Listenabsatz"/>
+        <w:numPr>
+          <w:ilvl w:val="1"/>
+          <w:numId w:val="3"/>
+        </w:numPr>
+      </w:pPr>
+      <w:proofErr w:type="spellStart"/>
+      <w:r>
+        <w:t>R</w:t>
+      </w:r>
+      <w:r>
+        <w:t>ysnc</w:t>
+      </w:r>
+      <w:proofErr w:type="spellEnd"/>
+    </w:p>
+    <w:p>
+      <w:pPr>
+        <w:pStyle w:val="Listenabsatz"/>
+        <w:numPr>
+          <w:ilvl w:val="0"/>
+          <w:numId w:val="10"/>
+        </w:numPr>
+      </w:pPr>
+      <w:proofErr w:type="spellStart"/>
+      <w:r>
+        <w:t>rsync</w:t>
+      </w:r>
+      <w:proofErr w:type="spellEnd"/>
+      <w:r>
+        <w:t xml:space="preserve"> (Remote </w:t>
+      </w:r>
+      <w:proofErr w:type="spellStart"/>
+      <w:r>
+        <w:t>Sync</w:t>
+      </w:r>
+      <w:proofErr w:type="spellEnd"/>
+      <w:r>
+        <w:t xml:space="preserve">) verwendet in der Regel den Port 873/TCP. Dieser Port ist jedoch nicht von der IANA für </w:t>
+      </w:r>
+      <w:proofErr w:type="spellStart"/>
+      <w:r>
+        <w:t>rsync</w:t>
+      </w:r>
+      <w:proofErr w:type="spellEnd"/>
+      <w:r>
+        <w:t xml:space="preserve"> festgelegt.</w:t>
+      </w:r>
+    </w:p>
+    <w:p/>
     <w:p>
       <w:pPr>
         <w:pStyle w:val="Listenabsatz"/>
@@ -685,10 +953,7 @@
       </w:pPr>
       <w:r>
         <w:lastRenderedPageBreak/>
-        <w:t xml:space="preserve">Aufgabe 3 - </w:t>
-      </w:r>
-      <w:r>
-        <w:t>Entwicklungsumgebung für Verteilte Systeme</w:t>
+        <w:t>Aufgabe 3 - Entwicklungsumgebung für Verteilte Systeme</w:t>
       </w:r>
     </w:p>
     <w:p>
@@ -721,29 +986,270 @@
         <w:pStyle w:val="Listenabsatz"/>
         <w:numPr>
           <w:ilvl w:val="0"/>
-          <w:numId w:val="4"/>
+          <w:numId w:val="6"/>
         </w:numPr>
       </w:pPr>
       <w:r>
-        <w:t xml:space="preserve">Machen Sie sich mit der </w:t>
-      </w:r>
-      <w:proofErr w:type="spellStart"/>
-      <w:r>
-        <w:t>telnet</w:t>
-      </w:r>
-      <w:proofErr w:type="spellEnd"/>
-      <w:r>
-        <w:t xml:space="preserve">-Anwendung vertraut und testen Sie damit Ihren Server. Das Argument für den Port muss an die entsprechende Einstellung des </w:t>
-      </w:r>
-      <w:proofErr w:type="spellStart"/>
-      <w:r>
+        <w:t xml:space="preserve">Das Programm </w:t>
+      </w:r>
+      <w:proofErr w:type="spellStart"/>
+      <w:r>
+        <w:rPr>
+          <w:rStyle w:val="HTMLCode"/>
+          <w:rFonts w:ascii="Monaco" w:eastAsiaTheme="minorHAnsi" w:hAnsi="Monaco"/>
+          <w:b/>
+          <w:bCs/>
+          <w:color w:val="D1D5DB"/>
+          <w:sz w:val="21"/>
+          <w:szCs w:val="21"/>
+          <w:bdr w:val="single" w:sz="2" w:space="0" w:color="D9D9E3" w:frame="1"/>
+        </w:rPr>
+        <w:t>daytime.c</w:t>
+      </w:r>
+      <w:proofErr w:type="spellEnd"/>
+      <w:r>
+        <w:t xml:space="preserve"> implementiert den </w:t>
+      </w:r>
+      <w:proofErr w:type="spellStart"/>
+      <w:r>
+        <w:t>Daytime</w:t>
+      </w:r>
+      <w:proofErr w:type="spellEnd"/>
+      <w:r>
+        <w:t>-Service, der das aktuelle Datum und die Uhrzeit als Antwort auf eine Anfrage zurückgibt.</w:t>
+      </w:r>
+    </w:p>
+    <w:p>
+      <w:pPr>
+        <w:pStyle w:val="Listenabsatz"/>
+        <w:numPr>
+          <w:ilvl w:val="0"/>
+          <w:numId w:val="6"/>
+        </w:numPr>
+      </w:pPr>
+      <w:r>
+        <w:t xml:space="preserve">Die </w:t>
+      </w:r>
+      <w:r>
+        <w:rPr>
+          <w:rStyle w:val="HTMLCode"/>
+          <w:rFonts w:ascii="Monaco" w:eastAsiaTheme="minorHAnsi" w:hAnsi="Monaco"/>
+          <w:b/>
+          <w:bCs/>
+          <w:color w:val="D1D5DB"/>
+          <w:sz w:val="21"/>
+          <w:szCs w:val="21"/>
+          <w:bdr w:val="single" w:sz="2" w:space="0" w:color="D9D9E3" w:frame="1"/>
+        </w:rPr>
+        <w:t>main</w:t>
+      </w:r>
+      <w:r>
+        <w:t xml:space="preserve">-Funktion ist der Einstiegspunkt in das Programm und akzeptiert zwei optionale Argumente: eine IP-Adresse und eine Portnummer. Die IP-Adresse wird verwendet, um den </w:t>
+      </w:r>
+      <w:proofErr w:type="spellStart"/>
+      <w:r>
+        <w:t>Daytime</w:t>
+      </w:r>
+      <w:proofErr w:type="spellEnd"/>
+      <w:r>
+        <w:t>-Service auf einer bestimmten Netzwerkschnittstelle zu starten. Wenn keine IP-Adresse angegeben ist, wird die Adresse 127.0.0.1 verwendet. Die Portnummer wird verwendet, um den Service auf einem bestimmten Port zu starten. Wenn keine Portnummer angegeben ist, wird die Portnummer 9013 verwendet.</w:t>
+      </w:r>
+    </w:p>
+    <w:p>
+      <w:pPr>
+        <w:pStyle w:val="Listenabsatz"/>
+        <w:numPr>
+          <w:ilvl w:val="0"/>
+          <w:numId w:val="6"/>
+        </w:numPr>
+      </w:pPr>
+      <w:r>
+        <w:t>Das Programm erstellt einen Socket und bindet ihn an die angegebene Adresse und Portnummer. Anschließend wartet das Programm auf Verbindungsanfragen von Clients und gibt das aktuelle Datum und die aktuelle Uhrzeit als Antwort zurück.</w:t>
+      </w:r>
+    </w:p>
+    <w:p>
+      <w:pPr>
+        <w:pStyle w:val="Listenabsatz"/>
+        <w:numPr>
+          <w:ilvl w:val="0"/>
+          <w:numId w:val="6"/>
+        </w:numPr>
+      </w:pPr>
+      <w:r>
+        <w:t xml:space="preserve">Das Programm erzeugt einen Zeitstempel mit </w:t>
+      </w:r>
+      <w:proofErr w:type="spellStart"/>
+      <w:r>
+        <w:rPr>
+          <w:rStyle w:val="HTMLCode"/>
+          <w:rFonts w:ascii="Monaco" w:eastAsiaTheme="minorHAnsi" w:hAnsi="Monaco"/>
+          <w:b/>
+          <w:bCs/>
+          <w:color w:val="D1D5DB"/>
+          <w:sz w:val="21"/>
+          <w:szCs w:val="21"/>
+          <w:bdr w:val="single" w:sz="2" w:space="0" w:color="D9D9E3" w:frame="1"/>
+        </w:rPr>
+        <w:t>strftime</w:t>
+      </w:r>
+      <w:proofErr w:type="spellEnd"/>
+      <w:r>
+        <w:t xml:space="preserve"> und gibt diesen an den Client zurück. Die </w:t>
+      </w:r>
+      <w:proofErr w:type="spellStart"/>
+      <w:r>
+        <w:rPr>
+          <w:rStyle w:val="HTMLCode"/>
+          <w:rFonts w:ascii="Monaco" w:eastAsiaTheme="minorHAnsi" w:hAnsi="Monaco"/>
+          <w:b/>
+          <w:bCs/>
+          <w:color w:val="D1D5DB"/>
+          <w:sz w:val="21"/>
+          <w:szCs w:val="21"/>
+          <w:bdr w:val="single" w:sz="2" w:space="0" w:color="D9D9E3" w:frame="1"/>
+        </w:rPr>
+        <w:t>strftime</w:t>
+      </w:r>
+      <w:proofErr w:type="spellEnd"/>
+      <w:r>
+        <w:t>-Funktion nimmt das aktuelle Datum und die aktuelle Uhrzeit und formatiert diese gemäß dem angegebenen Format in einen String (</w:t>
+      </w:r>
+      <w:proofErr w:type="spellStart"/>
+      <w:r>
+        <w:rPr>
+          <w:rStyle w:val="HTMLCode"/>
+          <w:rFonts w:ascii="Monaco" w:eastAsiaTheme="minorHAnsi" w:hAnsi="Monaco"/>
+          <w:b/>
+          <w:bCs/>
+          <w:color w:val="D1D5DB"/>
+          <w:sz w:val="21"/>
+          <w:szCs w:val="21"/>
+          <w:bdr w:val="single" w:sz="2" w:space="0" w:color="D9D9E3" w:frame="1"/>
+        </w:rPr>
+        <w:t>tstamp</w:t>
+      </w:r>
+      <w:proofErr w:type="spellEnd"/>
+      <w:r>
+        <w:t>). Der formatierte String wird dann an den Client zurückgegeben.</w:t>
+      </w:r>
+    </w:p>
+    <w:p>
+      <w:pPr>
+        <w:pStyle w:val="Listenabsatz"/>
+        <w:numPr>
+          <w:ilvl w:val="0"/>
+          <w:numId w:val="6"/>
+        </w:numPr>
+      </w:pPr>
+      <w:r>
+        <w:t>Das Programm verwendet eine Endlosschleife, um ständig auf Verbindungsanfragen zu warten und die Anfragen zu bearbeiten. Wenn eine Verbindung hergestellt wird, wird der Zeitstempel an den Client zurückgegeben und die Verbindung wird geschlossen.</w:t>
+      </w:r>
+    </w:p>
+    <w:p>
+      <w:pPr>
+        <w:pStyle w:val="Listenabsatz"/>
+        <w:numPr>
+          <w:ilvl w:val="0"/>
+          <w:numId w:val="6"/>
+        </w:numPr>
+      </w:pPr>
+      <w:r>
+        <w:t xml:space="preserve">Um das Programm in der Praktikumsumgebung zu kompilieren, kann der Befehl </w:t>
+      </w:r>
+      <w:proofErr w:type="spellStart"/>
+      <w:r>
+        <w:rPr>
+          <w:rStyle w:val="HTMLCode"/>
+          <w:rFonts w:ascii="Monaco" w:eastAsiaTheme="minorHAnsi" w:hAnsi="Monaco"/>
+          <w:b/>
+          <w:bCs/>
+          <w:color w:val="D1D5DB"/>
+          <w:sz w:val="21"/>
+          <w:szCs w:val="21"/>
+          <w:bdr w:val="single" w:sz="2" w:space="0" w:color="D9D9E3" w:frame="1"/>
+        </w:rPr>
+        <w:t>gcc</w:t>
+      </w:r>
+      <w:proofErr w:type="spellEnd"/>
+      <w:r>
+        <w:rPr>
+          <w:rStyle w:val="HTMLCode"/>
+          <w:rFonts w:ascii="Monaco" w:eastAsiaTheme="minorHAnsi" w:hAnsi="Monaco"/>
+          <w:b/>
+          <w:bCs/>
+          <w:color w:val="D1D5DB"/>
+          <w:sz w:val="21"/>
+          <w:szCs w:val="21"/>
+          <w:bdr w:val="single" w:sz="2" w:space="0" w:color="D9D9E3" w:frame="1"/>
+        </w:rPr>
+        <w:t xml:space="preserve"> -o </w:t>
+      </w:r>
+      <w:proofErr w:type="spellStart"/>
+      <w:r>
+        <w:rPr>
+          <w:rStyle w:val="HTMLCode"/>
+          <w:rFonts w:ascii="Monaco" w:eastAsiaTheme="minorHAnsi" w:hAnsi="Monaco"/>
+          <w:b/>
+          <w:bCs/>
+          <w:color w:val="D1D5DB"/>
+          <w:sz w:val="21"/>
+          <w:szCs w:val="21"/>
+          <w:bdr w:val="single" w:sz="2" w:space="0" w:color="D9D9E3" w:frame="1"/>
+        </w:rPr>
         <w:t>daytime</w:t>
       </w:r>
       <w:proofErr w:type="spellEnd"/>
       <w:r>
-        <w:t xml:space="preserve"> Programms angepasst werden. </w:t>
-      </w:r>
-    </w:p>
+        <w:rPr>
+          <w:rStyle w:val="HTMLCode"/>
+          <w:rFonts w:ascii="Monaco" w:eastAsiaTheme="minorHAnsi" w:hAnsi="Monaco"/>
+          <w:b/>
+          <w:bCs/>
+          <w:color w:val="D1D5DB"/>
+          <w:sz w:val="21"/>
+          <w:szCs w:val="21"/>
+          <w:bdr w:val="single" w:sz="2" w:space="0" w:color="D9D9E3" w:frame="1"/>
+        </w:rPr>
+        <w:t xml:space="preserve"> </w:t>
+      </w:r>
+      <w:proofErr w:type="spellStart"/>
+      <w:r>
+        <w:rPr>
+          <w:rStyle w:val="HTMLCode"/>
+          <w:rFonts w:ascii="Monaco" w:eastAsiaTheme="minorHAnsi" w:hAnsi="Monaco"/>
+          <w:b/>
+          <w:bCs/>
+          <w:color w:val="D1D5DB"/>
+          <w:sz w:val="21"/>
+          <w:szCs w:val="21"/>
+          <w:bdr w:val="single" w:sz="2" w:space="0" w:color="D9D9E3" w:frame="1"/>
+        </w:rPr>
+        <w:t>daytime.c</w:t>
+      </w:r>
+      <w:proofErr w:type="spellEnd"/>
+      <w:r>
+        <w:t xml:space="preserve"> in der Befehlszeile ausgeführt werden. Dabei wird eine ausführbare Datei </w:t>
+      </w:r>
+      <w:proofErr w:type="spellStart"/>
+      <w:r>
+        <w:rPr>
+          <w:rStyle w:val="HTMLCode"/>
+          <w:rFonts w:ascii="Monaco" w:eastAsiaTheme="minorHAnsi" w:hAnsi="Monaco"/>
+          <w:b/>
+          <w:bCs/>
+          <w:color w:val="D1D5DB"/>
+          <w:sz w:val="21"/>
+          <w:szCs w:val="21"/>
+          <w:bdr w:val="single" w:sz="2" w:space="0" w:color="D9D9E3" w:frame="1"/>
+        </w:rPr>
+        <w:t>daytime</w:t>
+      </w:r>
+      <w:proofErr w:type="spellEnd"/>
+      <w:r>
+        <w:t xml:space="preserve"> erstellt. Vor dem Kompilieren wird empfohlen, den Quellcode zu lesen, um das Verständnis des Programms zu verbessern. Der Code enthält Kommentare, die die verschiedenen Schritte im Programm erläutern und helfen, das Verständnis zu vertiefen.</w:t>
+      </w:r>
+    </w:p>
+    <w:p/>
     <w:p>
       <w:pPr>
         <w:pStyle w:val="Listenabsatz"/>
@@ -753,9 +1259,162 @@
         </w:numPr>
       </w:pPr>
       <w:r>
-        <w:t xml:space="preserve">Testen Sie die in dem Netzwerk zur Verfügung stehenden Server der anderen Teilnehmer. </w:t>
-      </w:r>
-    </w:p>
+        <w:t xml:space="preserve">Machen Sie sich mit der </w:t>
+      </w:r>
+      <w:proofErr w:type="spellStart"/>
+      <w:r>
+        <w:t>telnet</w:t>
+      </w:r>
+      <w:proofErr w:type="spellEnd"/>
+      <w:r>
+        <w:t xml:space="preserve">-Anwendung vertraut und testen Sie damit Ihren Server. Das Argument für den Port muss an die entsprechende Einstellung des </w:t>
+      </w:r>
+      <w:proofErr w:type="spellStart"/>
+      <w:r>
+        <w:t>daytime</w:t>
+      </w:r>
+      <w:proofErr w:type="spellEnd"/>
+      <w:r>
+        <w:t xml:space="preserve"> Programms angepasst werden. </w:t>
+      </w:r>
+    </w:p>
+    <w:p>
+      <w:pPr>
+        <w:pStyle w:val="Listenabsatz"/>
+        <w:numPr>
+          <w:ilvl w:val="0"/>
+          <w:numId w:val="8"/>
+        </w:numPr>
+      </w:pPr>
+      <w:r>
+        <w:t xml:space="preserve">Um den </w:t>
+      </w:r>
+      <w:proofErr w:type="spellStart"/>
+      <w:r>
+        <w:t>Daytime</w:t>
+      </w:r>
+      <w:proofErr w:type="spellEnd"/>
+      <w:r>
+        <w:t xml:space="preserve">-Server mit der Telnet-Anwendung zu testen, haben wir uns mit der Anwendung vertraut gemacht. Dazu haben wir den Befehl </w:t>
+      </w:r>
+      <w:proofErr w:type="spellStart"/>
+      <w:r>
+        <w:t>telnet</w:t>
+      </w:r>
+      <w:proofErr w:type="spellEnd"/>
+      <w:r>
+        <w:t xml:space="preserve"> &lt;server-</w:t>
+      </w:r>
+      <w:proofErr w:type="spellStart"/>
+      <w:r>
+        <w:t>ip</w:t>
+      </w:r>
+      <w:proofErr w:type="spellEnd"/>
+      <w:r>
+        <w:t>&gt; &lt;</w:t>
+      </w:r>
+      <w:proofErr w:type="spellStart"/>
+      <w:r>
+        <w:t>port</w:t>
+      </w:r>
+      <w:proofErr w:type="spellEnd"/>
+      <w:r>
+        <w:t xml:space="preserve">&gt; in der Befehlszeile eingegeben und eine Verbindung zum Server auf </w:t>
+      </w:r>
+      <w:proofErr w:type="spellStart"/>
+      <w:r>
+        <w:t>localhost</w:t>
+      </w:r>
+      <w:proofErr w:type="spellEnd"/>
+      <w:r>
+        <w:t xml:space="preserve"> mit Port 9013 hergestellt. Der Server hat das aktuelle Datum und die aktuelle Uhrzeit als Antwort zurückgegeben.</w:t>
+      </w:r>
+    </w:p>
+    <w:p>
+      <w:pPr>
+        <w:pStyle w:val="Listenabsatz"/>
+        <w:numPr>
+          <w:ilvl w:val="0"/>
+          <w:numId w:val="8"/>
+        </w:numPr>
+      </w:pPr>
+      <w:r>
+        <w:t xml:space="preserve">Da der </w:t>
+      </w:r>
+      <w:proofErr w:type="spellStart"/>
+      <w:r>
+        <w:t>Daytime</w:t>
+      </w:r>
+      <w:proofErr w:type="spellEnd"/>
+      <w:r>
+        <w:t xml:space="preserve">-Server auch auf einem anderen Port als dem </w:t>
+      </w:r>
+      <w:proofErr w:type="spellStart"/>
+      <w:r>
+        <w:t>Standardport</w:t>
+      </w:r>
+      <w:proofErr w:type="spellEnd"/>
+      <w:r>
+        <w:t xml:space="preserve"> 9013 ausgeführt werden kann, haben wir den Server mit dem Befehl </w:t>
+      </w:r>
+      <w:proofErr w:type="spellStart"/>
+      <w:r>
+        <w:t>gcc</w:t>
+      </w:r>
+      <w:proofErr w:type="spellEnd"/>
+      <w:r>
+        <w:t xml:space="preserve"> -o </w:t>
+      </w:r>
+      <w:proofErr w:type="spellStart"/>
+      <w:r>
+        <w:t>daytime</w:t>
+      </w:r>
+      <w:proofErr w:type="spellEnd"/>
+      <w:r>
+        <w:t xml:space="preserve"> </w:t>
+      </w:r>
+      <w:proofErr w:type="spellStart"/>
+      <w:r>
+        <w:t>daytime.c</w:t>
+      </w:r>
+      <w:proofErr w:type="spellEnd"/>
+      <w:r>
+        <w:t xml:space="preserve"> </w:t>
+      </w:r>
+      <w:proofErr w:type="spellStart"/>
+      <w:r>
+        <w:t>localhost</w:t>
+      </w:r>
+      <w:proofErr w:type="spellEnd"/>
+      <w:r>
+        <w:t xml:space="preserve"> 13 gestartet, um ihn auf </w:t>
+      </w:r>
+      <w:proofErr w:type="spellStart"/>
+      <w:r>
+        <w:t>localhost</w:t>
+      </w:r>
+      <w:proofErr w:type="spellEnd"/>
+      <w:r>
+        <w:t xml:space="preserve"> mit Port 13 laufen zu lassen. Anschließend haben wir mit dem Befehl </w:t>
+      </w:r>
+      <w:proofErr w:type="spellStart"/>
+      <w:r>
+        <w:t>telnet</w:t>
+      </w:r>
+      <w:proofErr w:type="spellEnd"/>
+      <w:r>
+        <w:t xml:space="preserve"> </w:t>
+      </w:r>
+      <w:proofErr w:type="spellStart"/>
+      <w:r>
+        <w:t>localhost</w:t>
+      </w:r>
+      <w:proofErr w:type="spellEnd"/>
+      <w:r>
+        <w:t xml:space="preserve"> 13 eine Verbindung zum Server hergestellt und das aktuelle Datum und die Uhrzeit abgerufen.</w:t>
+      </w:r>
+    </w:p>
+    <w:p/>
     <w:p>
       <w:pPr>
         <w:pStyle w:val="Listenabsatz"/>
@@ -765,23 +1424,13 @@
         </w:numPr>
       </w:pPr>
       <w:r>
-        <w:t xml:space="preserve">Im Internet stehen verschiedene </w:t>
-      </w:r>
-      <w:proofErr w:type="spellStart"/>
-      <w:r>
-        <w:t>Daytime</w:t>
-      </w:r>
-      <w:proofErr w:type="spellEnd"/>
-      <w:r>
-        <w:t xml:space="preserve">-Server zur Verfügung. Machen Sie mindestens zwei Server ausfindig und rufen Sie diese per </w:t>
-      </w:r>
-      <w:proofErr w:type="spellStart"/>
-      <w:r>
-        <w:t>telnet</w:t>
-      </w:r>
-      <w:proofErr w:type="spellEnd"/>
-      <w:r>
-        <w:t xml:space="preserve"> auf. Dokumentieren Sie die von Ihnen verwendeten Aufrufe inkl. Parametrisierung. </w:t>
+        <w:t xml:space="preserve">Testen Sie die in dem Netzwerk zur Verfügung stehenden Server der anderen Teilnehmer. </w:t>
+      </w:r>
+    </w:p>
+    <w:p>
+      <w:r>
+        <w:lastRenderedPageBreak/>
+        <w:t>Leider zuhause nicht möglich.</w:t>
       </w:r>
     </w:p>
     <w:p>
@@ -793,6 +1442,152 @@
         </w:numPr>
       </w:pPr>
       <w:r>
+        <w:t xml:space="preserve">Im Internet stehen verschiedene </w:t>
+      </w:r>
+      <w:proofErr w:type="spellStart"/>
+      <w:r>
+        <w:t>Daytime</w:t>
+      </w:r>
+      <w:proofErr w:type="spellEnd"/>
+      <w:r>
+        <w:t xml:space="preserve">-Server zur Verfügung. Machen Sie mindestens zwei Server ausfindig und rufen Sie diese per </w:t>
+      </w:r>
+      <w:proofErr w:type="spellStart"/>
+      <w:r>
+        <w:t>telnet</w:t>
+      </w:r>
+      <w:proofErr w:type="spellEnd"/>
+      <w:r>
+        <w:t xml:space="preserve"> auf. Dokumentieren Sie die von Ihnen verwendeten Aufrufe inkl. Parametrisierung. </w:t>
+      </w:r>
+    </w:p>
+    <w:p>
+      <w:pPr>
+        <w:pStyle w:val="Listenabsatz"/>
+        <w:numPr>
+          <w:ilvl w:val="0"/>
+          <w:numId w:val="9"/>
+        </w:numPr>
+        <w:rPr>
+          <w:lang w:val="en-US"/>
+        </w:rPr>
+      </w:pPr>
+      <w:r>
+        <w:rPr>
+          <w:lang w:val="en-US"/>
+        </w:rPr>
+        <w:t xml:space="preserve">telnet </w:t>
+      </w:r>
+      <w:r>
+        <w:rPr>
+          <w:lang w:val="en-US"/>
+        </w:rPr>
+        <w:t xml:space="preserve">time.nist.gov </w:t>
+      </w:r>
+      <w:r>
+        <w:rPr>
+          <w:lang w:val="en-US"/>
+        </w:rPr>
+        <w:t>13</w:t>
+      </w:r>
+      <w:r>
+        <w:rPr>
+          <w:lang w:val="en-US"/>
+        </w:rPr>
+        <w:t xml:space="preserve"> </w:t>
+      </w:r>
+      <w:r>
+        <w:t xml:space="preserve">=&gt; </w:t>
+      </w:r>
+      <w:r>
+        <w:rPr>
+          <w:lang w:val="en-US"/>
+        </w:rPr>
+        <w:t xml:space="preserve">60017 23-03-14 18:26:39 50 0 0 328.9 UTC(NIST) * </w:t>
+      </w:r>
+    </w:p>
+    <w:p>
+      <w:pPr>
+        <w:pStyle w:val="Listenabsatz"/>
+        <w:numPr>
+          <w:ilvl w:val="0"/>
+          <w:numId w:val="9"/>
+        </w:numPr>
+        <w:rPr>
+          <w:lang w:val="en-US"/>
+        </w:rPr>
+      </w:pPr>
+      <w:r>
+        <w:rPr>
+          <w:lang w:val="en-US"/>
+        </w:rPr>
+        <w:t xml:space="preserve">telnet </w:t>
+      </w:r>
+      <w:r>
+        <w:rPr>
+          <w:lang w:val="en-US"/>
+        </w:rPr>
+        <w:t>time-b.nist.gov</w:t>
+      </w:r>
+      <w:r>
+        <w:rPr>
+          <w:lang w:val="en-US"/>
+        </w:rPr>
+        <w:t xml:space="preserve"> 13</w:t>
+      </w:r>
+      <w:r>
+        <w:t xml:space="preserve"> =&gt; </w:t>
+      </w:r>
+      <w:r>
+        <w:rPr>
+          <w:lang w:val="en-US"/>
+        </w:rPr>
+        <w:t xml:space="preserve">60017 23-03-14 18:26:40 50 0 0 920.6 UTC(NIST) * </w:t>
+      </w:r>
+    </w:p>
+    <w:p>
+      <w:pPr>
+        <w:pStyle w:val="Listenabsatz"/>
+        <w:numPr>
+          <w:ilvl w:val="0"/>
+          <w:numId w:val="9"/>
+        </w:numPr>
+        <w:rPr>
+          <w:lang w:val="en-US"/>
+        </w:rPr>
+      </w:pPr>
+      <w:r>
+        <w:rPr>
+          <w:lang w:val="en-US"/>
+        </w:rPr>
+        <w:t>telnet utcnist2.colorado.edu 13</w:t>
+      </w:r>
+      <w:r>
+        <w:t xml:space="preserve"> =&gt; </w:t>
+      </w:r>
+      <w:r>
+        <w:rPr>
+          <w:lang w:val="en-US"/>
+        </w:rPr>
+        <w:t>60017 23-03-14 18:26:43 50 0 0 510.5 UTC(NIST) *</w:t>
+      </w:r>
+    </w:p>
+    <w:p>
+      <w:pPr>
+        <w:rPr>
+          <w:lang w:val="en-US"/>
+        </w:rPr>
+      </w:pPr>
+    </w:p>
+    <w:p>
+      <w:pPr>
+        <w:pStyle w:val="Listenabsatz"/>
+        <w:numPr>
+          <w:ilvl w:val="0"/>
+          <w:numId w:val="4"/>
+        </w:numPr>
+      </w:pPr>
+      <w:r>
         <w:t xml:space="preserve">Sind Latenzen und Verarbeitungszeiten bei den Aufgaben 3. und 4. für eine Korrektur der Zeitstempel zu berücksichtigen (z.B. bei Anwendung von </w:t>
       </w:r>
       <w:proofErr w:type="spellStart"/>
@@ -807,8 +1602,29 @@
       </w:r>
     </w:p>
     <w:p>
-      <w:r>
-        <w:t>Zur Nutzung von telnet:</w:t>
+      <w:pPr>
+        <w:pStyle w:val="Listenabsatz"/>
+        <w:numPr>
+          <w:ilvl w:val="0"/>
+          <w:numId w:val="7"/>
+        </w:numPr>
+      </w:pPr>
+      <w:r>
+        <w:t>Latenzen und Verarbeitungszeiten sind bei der Anwendung des Cristian-Algorithmus für eine genaue Korrektur der Zeitstempel zu berücksichtigen. Der Cristian-Algorithmus basiert auf der Messung der Round-Trip-Zeit zwischen dem Client und dem Server. Dabei wird angenommen, dass die Round-Trip-Zeit symmetrisch ist, was jedoch nicht immer der Fall ist. Wenn die Round-Trip-Zeit asymmetrisch ist, kann die Zeitkorrektur ungenau sein und zu einer falschen Zeitangabe führen.</w:t>
+      </w:r>
+    </w:p>
+    <w:p/>
+    <w:p>
+      <w:r>
+        <w:t xml:space="preserve">Zur Nutzung von </w:t>
+      </w:r>
+      <w:proofErr w:type="spellStart"/>
+      <w:r>
+        <w:t>telnet</w:t>
+      </w:r>
+      <w:proofErr w:type="spellEnd"/>
+      <w:r>
+        <w:t>:</w:t>
       </w:r>
     </w:p>
     <w:p>
@@ -876,12 +1692,12 @@
       </w:r>
     </w:p>
     <w:sectPr>
-      <w:headerReference w:type="even" r:id="rId7"/>
-      <w:headerReference w:type="default" r:id="rId8"/>
-      <w:footerReference w:type="even" r:id="rId9"/>
-      <w:footerReference w:type="default" r:id="rId10"/>
-      <w:headerReference w:type="first" r:id="rId11"/>
-      <w:footerReference w:type="first" r:id="rId12"/>
+      <w:headerReference w:type="even" r:id="rId8"/>
+      <w:headerReference w:type="default" r:id="rId9"/>
+      <w:footerReference w:type="even" r:id="rId10"/>
+      <w:footerReference w:type="default" r:id="rId11"/>
+      <w:headerReference w:type="first" r:id="rId12"/>
+      <w:footerReference w:type="first" r:id="rId13"/>
       <w:pgSz w:w="11906" w:h="16838"/>
       <w:pgMar w:top="1417" w:right="1417" w:bottom="1134" w:left="1417" w:header="708" w:footer="708" w:gutter="0"/>
       <w:cols w:space="708"/>
@@ -1039,6 +1855,232 @@
 <file path=word/numbering.xml><?xml version="1.0" encoding="utf-8"?>
 <w:numbering xmlns:wpc="http://schemas.microsoft.com/office/word/2010/wordprocessingCanvas" xmlns:cx="http://schemas.microsoft.com/office/drawing/2014/chartex" xmlns:cx1="http://schemas.microsoft.com/office/drawing/2015/9/8/chartex" xmlns:cx2="http://schemas.microsoft.com/office/drawing/2015/10/21/chartex" xmlns:cx3="http://schemas.microsoft.com/office/drawing/2016/5/9/chartex" xmlns:cx4="http://schemas.microsoft.com/office/drawing/2016/5/10/chartex" xmlns:cx5="http://schemas.microsoft.com/office/drawing/2016/5/11/chartex" xmlns:cx6="http://schemas.microsoft.com/office/drawing/2016/5/12/chartex" xmlns:cx7="http://schemas.microsoft.com/office/drawing/2016/5/13/chartex" xmlns:cx8="http://schemas.microsoft.com/office/drawing/2016/5/14/chartex" xmlns:mc="http://schemas.openxmlformats.org/markup-compatibility/2006" xmlns:aink="http://schemas.microsoft.com/office/drawing/2016/ink" xmlns:am3d="http://schemas.microsoft.com/office/drawing/2017/model3d" xmlns:o="urn:schemas-microsoft-com:office:office" xmlns:oel="http://schemas.microsoft.com/office/2019/extlst" xmlns:r="http://schemas.openxmlformats.org/officeDocument/2006/relationships" xmlns:m="http://schemas.openxmlformats.org/officeDocument/2006/math" xmlns:v="urn:schemas-microsoft-com:vml" xmlns:wp14="http://schemas.microsoft.com/office/word/2010/wordprocessingDrawing" xmlns:wp="http://schemas.openxmlformats.org/drawingml/2006/wordprocessingDrawing" xmlns:w10="urn:schemas-microsoft-com:office:word" xmlns:w="http://schemas.openxmlformats.org/wordprocessingml/2006/main" xmlns:w14="http://schemas.microsoft.com/office/word/2010/wordml" xmlns:w15="http://schemas.microsoft.com/office/word/2012/wordml" xmlns:w16cex="http://schemas.microsoft.com/office/word/2018/wordml/cex" xmlns:w16cid="http://schemas.microsoft.com/office/word/2016/wordml/cid" xmlns:w16="http://schemas.microsoft.com/office/word/2018/wordml" xmlns:w16sdtdh="http://schemas.microsoft.com/office/word/2020/wordml/sdtdatahash" xmlns:w16se="http://schemas.microsoft.com/office/word/2015/wordml/symex" xmlns:wpg="http://schemas.microsoft.com/office/word/2010/wordprocessingGroup" xmlns:wpi="http://schemas.microsoft.com/office/word/2010/wordprocessingInk" xmlns:wne="http://schemas.microsoft.com/office/word/2006/wordml" xmlns:wps="http://schemas.microsoft.com/office/word/2010/wordprocessingShape" mc:Ignorable="w14 w15 w16se w16cid w16 w16cex w16sdtdh wp14">
   <w:abstractNum w:abstractNumId="0" w15:restartNumberingAfterBreak="0">
+    <w:nsid w:val="0919319B"/>
+    <w:multiLevelType w:val="hybridMultilevel"/>
+    <w:tmpl w:val="9216F6C4"/>
+    <w:lvl w:ilvl="0" w:tplc="04070001">
+      <w:start w:val="1"/>
+      <w:numFmt w:val="bullet"/>
+      <w:lvlText w:val=""/>
+      <w:lvlJc w:val="left"/>
+      <w:pPr>
+        <w:ind w:left="720" w:hanging="360"/>
+      </w:pPr>
+      <w:rPr>
+        <w:rFonts w:ascii="Symbol" w:hAnsi="Symbol" w:hint="default"/>
+      </w:rPr>
+    </w:lvl>
+    <w:lvl w:ilvl="1" w:tplc="04070003" w:tentative="1">
+      <w:start w:val="1"/>
+      <w:numFmt w:val="bullet"/>
+      <w:lvlText w:val="o"/>
+      <w:lvlJc w:val="left"/>
+      <w:pPr>
+        <w:ind w:left="1440" w:hanging="360"/>
+      </w:pPr>
+      <w:rPr>
+        <w:rFonts w:ascii="Courier New" w:hAnsi="Courier New" w:cs="Courier New" w:hint="default"/>
+      </w:rPr>
+    </w:lvl>
+    <w:lvl w:ilvl="2" w:tplc="04070005" w:tentative="1">
+      <w:start w:val="1"/>
+      <w:numFmt w:val="bullet"/>
+      <w:lvlText w:val=""/>
+      <w:lvlJc w:val="left"/>
+      <w:pPr>
+        <w:ind w:left="2160" w:hanging="360"/>
+      </w:pPr>
+      <w:rPr>
+        <w:rFonts w:ascii="Wingdings" w:hAnsi="Wingdings" w:hint="default"/>
+      </w:rPr>
+    </w:lvl>
+    <w:lvl w:ilvl="3" w:tplc="04070001" w:tentative="1">
+      <w:start w:val="1"/>
+      <w:numFmt w:val="bullet"/>
+      <w:lvlText w:val=""/>
+      <w:lvlJc w:val="left"/>
+      <w:pPr>
+        <w:ind w:left="2880" w:hanging="360"/>
+      </w:pPr>
+      <w:rPr>
+        <w:rFonts w:ascii="Symbol" w:hAnsi="Symbol" w:hint="default"/>
+      </w:rPr>
+    </w:lvl>
+    <w:lvl w:ilvl="4" w:tplc="04070003" w:tentative="1">
+      <w:start w:val="1"/>
+      <w:numFmt w:val="bullet"/>
+      <w:lvlText w:val="o"/>
+      <w:lvlJc w:val="left"/>
+      <w:pPr>
+        <w:ind w:left="3600" w:hanging="360"/>
+      </w:pPr>
+      <w:rPr>
+        <w:rFonts w:ascii="Courier New" w:hAnsi="Courier New" w:cs="Courier New" w:hint="default"/>
+      </w:rPr>
+    </w:lvl>
+    <w:lvl w:ilvl="5" w:tplc="04070005" w:tentative="1">
+      <w:start w:val="1"/>
+      <w:numFmt w:val="bullet"/>
+      <w:lvlText w:val=""/>
+      <w:lvlJc w:val="left"/>
+      <w:pPr>
+        <w:ind w:left="4320" w:hanging="360"/>
+      </w:pPr>
+      <w:rPr>
+        <w:rFonts w:ascii="Wingdings" w:hAnsi="Wingdings" w:hint="default"/>
+      </w:rPr>
+    </w:lvl>
+    <w:lvl w:ilvl="6" w:tplc="04070001" w:tentative="1">
+      <w:start w:val="1"/>
+      <w:numFmt w:val="bullet"/>
+      <w:lvlText w:val=""/>
+      <w:lvlJc w:val="left"/>
+      <w:pPr>
+        <w:ind w:left="5040" w:hanging="360"/>
+      </w:pPr>
+      <w:rPr>
+        <w:rFonts w:ascii="Symbol" w:hAnsi="Symbol" w:hint="default"/>
+      </w:rPr>
+    </w:lvl>
+    <w:lvl w:ilvl="7" w:tplc="04070003" w:tentative="1">
+      <w:start w:val="1"/>
+      <w:numFmt w:val="bullet"/>
+      <w:lvlText w:val="o"/>
+      <w:lvlJc w:val="left"/>
+      <w:pPr>
+        <w:ind w:left="5760" w:hanging="360"/>
+      </w:pPr>
+      <w:rPr>
+        <w:rFonts w:ascii="Courier New" w:hAnsi="Courier New" w:cs="Courier New" w:hint="default"/>
+      </w:rPr>
+    </w:lvl>
+    <w:lvl w:ilvl="8" w:tplc="04070005" w:tentative="1">
+      <w:start w:val="1"/>
+      <w:numFmt w:val="bullet"/>
+      <w:lvlText w:val=""/>
+      <w:lvlJc w:val="left"/>
+      <w:pPr>
+        <w:ind w:left="6480" w:hanging="360"/>
+      </w:pPr>
+      <w:rPr>
+        <w:rFonts w:ascii="Wingdings" w:hAnsi="Wingdings" w:hint="default"/>
+      </w:rPr>
+    </w:lvl>
+  </w:abstractNum>
+  <w:abstractNum w:abstractNumId="1" w15:restartNumberingAfterBreak="0">
+    <w:nsid w:val="18326329"/>
+    <w:multiLevelType w:val="hybridMultilevel"/>
+    <w:tmpl w:val="DC1EE6DC"/>
+    <w:lvl w:ilvl="0" w:tplc="04070001">
+      <w:start w:val="1"/>
+      <w:numFmt w:val="bullet"/>
+      <w:lvlText w:val=""/>
+      <w:lvlJc w:val="left"/>
+      <w:pPr>
+        <w:ind w:left="1068" w:hanging="360"/>
+      </w:pPr>
+      <w:rPr>
+        <w:rFonts w:ascii="Symbol" w:hAnsi="Symbol" w:hint="default"/>
+      </w:rPr>
+    </w:lvl>
+    <w:lvl w:ilvl="1" w:tplc="04070003" w:tentative="1">
+      <w:start w:val="1"/>
+      <w:numFmt w:val="bullet"/>
+      <w:lvlText w:val="o"/>
+      <w:lvlJc w:val="left"/>
+      <w:pPr>
+        <w:ind w:left="1788" w:hanging="360"/>
+      </w:pPr>
+      <w:rPr>
+        <w:rFonts w:ascii="Courier New" w:hAnsi="Courier New" w:cs="Courier New" w:hint="default"/>
+      </w:rPr>
+    </w:lvl>
+    <w:lvl w:ilvl="2" w:tplc="04070005" w:tentative="1">
+      <w:start w:val="1"/>
+      <w:numFmt w:val="bullet"/>
+      <w:lvlText w:val=""/>
+      <w:lvlJc w:val="left"/>
+      <w:pPr>
+        <w:ind w:left="2508" w:hanging="360"/>
+      </w:pPr>
+      <w:rPr>
+        <w:rFonts w:ascii="Wingdings" w:hAnsi="Wingdings" w:hint="default"/>
+      </w:rPr>
+    </w:lvl>
+    <w:lvl w:ilvl="3" w:tplc="04070001" w:tentative="1">
+      <w:start w:val="1"/>
+      <w:numFmt w:val="bullet"/>
+      <w:lvlText w:val=""/>
+      <w:lvlJc w:val="left"/>
+      <w:pPr>
+        <w:ind w:left="3228" w:hanging="360"/>
+      </w:pPr>
+      <w:rPr>
+        <w:rFonts w:ascii="Symbol" w:hAnsi="Symbol" w:hint="default"/>
+      </w:rPr>
+    </w:lvl>
+    <w:lvl w:ilvl="4" w:tplc="04070003" w:tentative="1">
+      <w:start w:val="1"/>
+      <w:numFmt w:val="bullet"/>
+      <w:lvlText w:val="o"/>
+      <w:lvlJc w:val="left"/>
+      <w:pPr>
+        <w:ind w:left="3948" w:hanging="360"/>
+      </w:pPr>
+      <w:rPr>
+        <w:rFonts w:ascii="Courier New" w:hAnsi="Courier New" w:cs="Courier New" w:hint="default"/>
+      </w:rPr>
+    </w:lvl>
+    <w:lvl w:ilvl="5" w:tplc="04070005" w:tentative="1">
+      <w:start w:val="1"/>
+      <w:numFmt w:val="bullet"/>
+      <w:lvlText w:val=""/>
+      <w:lvlJc w:val="left"/>
+      <w:pPr>
+        <w:ind w:left="4668" w:hanging="360"/>
+      </w:pPr>
+      <w:rPr>
+        <w:rFonts w:ascii="Wingdings" w:hAnsi="Wingdings" w:hint="default"/>
+      </w:rPr>
+    </w:lvl>
+    <w:lvl w:ilvl="6" w:tplc="04070001" w:tentative="1">
+      <w:start w:val="1"/>
+      <w:numFmt w:val="bullet"/>
+      <w:lvlText w:val=""/>
+      <w:lvlJc w:val="left"/>
+      <w:pPr>
+        <w:ind w:left="5388" w:hanging="360"/>
+      </w:pPr>
+      <w:rPr>
+        <w:rFonts w:ascii="Symbol" w:hAnsi="Symbol" w:hint="default"/>
+      </w:rPr>
+    </w:lvl>
+    <w:lvl w:ilvl="7" w:tplc="04070003" w:tentative="1">
+      <w:start w:val="1"/>
+      <w:numFmt w:val="bullet"/>
+      <w:lvlText w:val="o"/>
+      <w:lvlJc w:val="left"/>
+      <w:pPr>
+        <w:ind w:left="6108" w:hanging="360"/>
+      </w:pPr>
+      <w:rPr>
+        <w:rFonts w:ascii="Courier New" w:hAnsi="Courier New" w:cs="Courier New" w:hint="default"/>
+      </w:rPr>
+    </w:lvl>
+    <w:lvl w:ilvl="8" w:tplc="04070005" w:tentative="1">
+      <w:start w:val="1"/>
+      <w:numFmt w:val="bullet"/>
+      <w:lvlText w:val=""/>
+      <w:lvlJc w:val="left"/>
+      <w:pPr>
+        <w:ind w:left="6828" w:hanging="360"/>
+      </w:pPr>
+      <w:rPr>
+        <w:rFonts w:ascii="Wingdings" w:hAnsi="Wingdings" w:hint="default"/>
+      </w:rPr>
+    </w:lvl>
+  </w:abstractNum>
+  <w:abstractNum w:abstractNumId="2" w15:restartNumberingAfterBreak="0">
     <w:nsid w:val="1E0B4638"/>
     <w:multiLevelType w:val="hybridMultilevel"/>
     <w:tmpl w:val="3F8E9DAE"/>
@@ -1127,7 +2169,346 @@
       </w:pPr>
     </w:lvl>
   </w:abstractNum>
-  <w:abstractNum w:abstractNumId="1" w15:restartNumberingAfterBreak="0">
+  <w:abstractNum w:abstractNumId="3" w15:restartNumberingAfterBreak="0">
+    <w:nsid w:val="2C654BC1"/>
+    <w:multiLevelType w:val="hybridMultilevel"/>
+    <w:tmpl w:val="F07C71B2"/>
+    <w:lvl w:ilvl="0" w:tplc="04070001">
+      <w:start w:val="1"/>
+      <w:numFmt w:val="bullet"/>
+      <w:lvlText w:val=""/>
+      <w:lvlJc w:val="left"/>
+      <w:pPr>
+        <w:ind w:left="1068" w:hanging="360"/>
+      </w:pPr>
+      <w:rPr>
+        <w:rFonts w:ascii="Symbol" w:hAnsi="Symbol" w:hint="default"/>
+      </w:rPr>
+    </w:lvl>
+    <w:lvl w:ilvl="1" w:tplc="04070003" w:tentative="1">
+      <w:start w:val="1"/>
+      <w:numFmt w:val="bullet"/>
+      <w:lvlText w:val="o"/>
+      <w:lvlJc w:val="left"/>
+      <w:pPr>
+        <w:ind w:left="1788" w:hanging="360"/>
+      </w:pPr>
+      <w:rPr>
+        <w:rFonts w:ascii="Courier New" w:hAnsi="Courier New" w:cs="Courier New" w:hint="default"/>
+      </w:rPr>
+    </w:lvl>
+    <w:lvl w:ilvl="2" w:tplc="04070005" w:tentative="1">
+      <w:start w:val="1"/>
+      <w:numFmt w:val="bullet"/>
+      <w:lvlText w:val=""/>
+      <w:lvlJc w:val="left"/>
+      <w:pPr>
+        <w:ind w:left="2508" w:hanging="360"/>
+      </w:pPr>
+      <w:rPr>
+        <w:rFonts w:ascii="Wingdings" w:hAnsi="Wingdings" w:hint="default"/>
+      </w:rPr>
+    </w:lvl>
+    <w:lvl w:ilvl="3" w:tplc="04070001" w:tentative="1">
+      <w:start w:val="1"/>
+      <w:numFmt w:val="bullet"/>
+      <w:lvlText w:val=""/>
+      <w:lvlJc w:val="left"/>
+      <w:pPr>
+        <w:ind w:left="3228" w:hanging="360"/>
+      </w:pPr>
+      <w:rPr>
+        <w:rFonts w:ascii="Symbol" w:hAnsi="Symbol" w:hint="default"/>
+      </w:rPr>
+    </w:lvl>
+    <w:lvl w:ilvl="4" w:tplc="04070003" w:tentative="1">
+      <w:start w:val="1"/>
+      <w:numFmt w:val="bullet"/>
+      <w:lvlText w:val="o"/>
+      <w:lvlJc w:val="left"/>
+      <w:pPr>
+        <w:ind w:left="3948" w:hanging="360"/>
+      </w:pPr>
+      <w:rPr>
+        <w:rFonts w:ascii="Courier New" w:hAnsi="Courier New" w:cs="Courier New" w:hint="default"/>
+      </w:rPr>
+    </w:lvl>
+    <w:lvl w:ilvl="5" w:tplc="04070005" w:tentative="1">
+      <w:start w:val="1"/>
+      <w:numFmt w:val="bullet"/>
+      <w:lvlText w:val=""/>
+      <w:lvlJc w:val="left"/>
+      <w:pPr>
+        <w:ind w:left="4668" w:hanging="360"/>
+      </w:pPr>
+      <w:rPr>
+        <w:rFonts w:ascii="Wingdings" w:hAnsi="Wingdings" w:hint="default"/>
+      </w:rPr>
+    </w:lvl>
+    <w:lvl w:ilvl="6" w:tplc="04070001" w:tentative="1">
+      <w:start w:val="1"/>
+      <w:numFmt w:val="bullet"/>
+      <w:lvlText w:val=""/>
+      <w:lvlJc w:val="left"/>
+      <w:pPr>
+        <w:ind w:left="5388" w:hanging="360"/>
+      </w:pPr>
+      <w:rPr>
+        <w:rFonts w:ascii="Symbol" w:hAnsi="Symbol" w:hint="default"/>
+      </w:rPr>
+    </w:lvl>
+    <w:lvl w:ilvl="7" w:tplc="04070003" w:tentative="1">
+      <w:start w:val="1"/>
+      <w:numFmt w:val="bullet"/>
+      <w:lvlText w:val="o"/>
+      <w:lvlJc w:val="left"/>
+      <w:pPr>
+        <w:ind w:left="6108" w:hanging="360"/>
+      </w:pPr>
+      <w:rPr>
+        <w:rFonts w:ascii="Courier New" w:hAnsi="Courier New" w:cs="Courier New" w:hint="default"/>
+      </w:rPr>
+    </w:lvl>
+    <w:lvl w:ilvl="8" w:tplc="04070005" w:tentative="1">
+      <w:start w:val="1"/>
+      <w:numFmt w:val="bullet"/>
+      <w:lvlText w:val=""/>
+      <w:lvlJc w:val="left"/>
+      <w:pPr>
+        <w:ind w:left="6828" w:hanging="360"/>
+      </w:pPr>
+      <w:rPr>
+        <w:rFonts w:ascii="Wingdings" w:hAnsi="Wingdings" w:hint="default"/>
+      </w:rPr>
+    </w:lvl>
+  </w:abstractNum>
+  <w:abstractNum w:abstractNumId="4" w15:restartNumberingAfterBreak="0">
+    <w:nsid w:val="2D9C666F"/>
+    <w:multiLevelType w:val="hybridMultilevel"/>
+    <w:tmpl w:val="02D4B68E"/>
+    <w:lvl w:ilvl="0" w:tplc="04070001">
+      <w:start w:val="1"/>
+      <w:numFmt w:val="bullet"/>
+      <w:lvlText w:val=""/>
+      <w:lvlJc w:val="left"/>
+      <w:pPr>
+        <w:ind w:left="1776" w:hanging="360"/>
+      </w:pPr>
+      <w:rPr>
+        <w:rFonts w:ascii="Symbol" w:hAnsi="Symbol" w:hint="default"/>
+      </w:rPr>
+    </w:lvl>
+    <w:lvl w:ilvl="1" w:tplc="04070003" w:tentative="1">
+      <w:start w:val="1"/>
+      <w:numFmt w:val="bullet"/>
+      <w:lvlText w:val="o"/>
+      <w:lvlJc w:val="left"/>
+      <w:pPr>
+        <w:ind w:left="2496" w:hanging="360"/>
+      </w:pPr>
+      <w:rPr>
+        <w:rFonts w:ascii="Courier New" w:hAnsi="Courier New" w:cs="Courier New" w:hint="default"/>
+      </w:rPr>
+    </w:lvl>
+    <w:lvl w:ilvl="2" w:tplc="04070005" w:tentative="1">
+      <w:start w:val="1"/>
+      <w:numFmt w:val="bullet"/>
+      <w:lvlText w:val=""/>
+      <w:lvlJc w:val="left"/>
+      <w:pPr>
+        <w:ind w:left="3216" w:hanging="360"/>
+      </w:pPr>
+      <w:rPr>
+        <w:rFonts w:ascii="Wingdings" w:hAnsi="Wingdings" w:hint="default"/>
+      </w:rPr>
+    </w:lvl>
+    <w:lvl w:ilvl="3" w:tplc="04070001" w:tentative="1">
+      <w:start w:val="1"/>
+      <w:numFmt w:val="bullet"/>
+      <w:lvlText w:val=""/>
+      <w:lvlJc w:val="left"/>
+      <w:pPr>
+        <w:ind w:left="3936" w:hanging="360"/>
+      </w:pPr>
+      <w:rPr>
+        <w:rFonts w:ascii="Symbol" w:hAnsi="Symbol" w:hint="default"/>
+      </w:rPr>
+    </w:lvl>
+    <w:lvl w:ilvl="4" w:tplc="04070003" w:tentative="1">
+      <w:start w:val="1"/>
+      <w:numFmt w:val="bullet"/>
+      <w:lvlText w:val="o"/>
+      <w:lvlJc w:val="left"/>
+      <w:pPr>
+        <w:ind w:left="4656" w:hanging="360"/>
+      </w:pPr>
+      <w:rPr>
+        <w:rFonts w:ascii="Courier New" w:hAnsi="Courier New" w:cs="Courier New" w:hint="default"/>
+      </w:rPr>
+    </w:lvl>
+    <w:lvl w:ilvl="5" w:tplc="04070005" w:tentative="1">
+      <w:start w:val="1"/>
+      <w:numFmt w:val="bullet"/>
+      <w:lvlText w:val=""/>
+      <w:lvlJc w:val="left"/>
+      <w:pPr>
+        <w:ind w:left="5376" w:hanging="360"/>
+      </w:pPr>
+      <w:rPr>
+        <w:rFonts w:ascii="Wingdings" w:hAnsi="Wingdings" w:hint="default"/>
+      </w:rPr>
+    </w:lvl>
+    <w:lvl w:ilvl="6" w:tplc="04070001" w:tentative="1">
+      <w:start w:val="1"/>
+      <w:numFmt w:val="bullet"/>
+      <w:lvlText w:val=""/>
+      <w:lvlJc w:val="left"/>
+      <w:pPr>
+        <w:ind w:left="6096" w:hanging="360"/>
+      </w:pPr>
+      <w:rPr>
+        <w:rFonts w:ascii="Symbol" w:hAnsi="Symbol" w:hint="default"/>
+      </w:rPr>
+    </w:lvl>
+    <w:lvl w:ilvl="7" w:tplc="04070003" w:tentative="1">
+      <w:start w:val="1"/>
+      <w:numFmt w:val="bullet"/>
+      <w:lvlText w:val="o"/>
+      <w:lvlJc w:val="left"/>
+      <w:pPr>
+        <w:ind w:left="6816" w:hanging="360"/>
+      </w:pPr>
+      <w:rPr>
+        <w:rFonts w:ascii="Courier New" w:hAnsi="Courier New" w:cs="Courier New" w:hint="default"/>
+      </w:rPr>
+    </w:lvl>
+    <w:lvl w:ilvl="8" w:tplc="04070005" w:tentative="1">
+      <w:start w:val="1"/>
+      <w:numFmt w:val="bullet"/>
+      <w:lvlText w:val=""/>
+      <w:lvlJc w:val="left"/>
+      <w:pPr>
+        <w:ind w:left="7536" w:hanging="360"/>
+      </w:pPr>
+      <w:rPr>
+        <w:rFonts w:ascii="Wingdings" w:hAnsi="Wingdings" w:hint="default"/>
+      </w:rPr>
+    </w:lvl>
+  </w:abstractNum>
+  <w:abstractNum w:abstractNumId="5" w15:restartNumberingAfterBreak="0">
+    <w:nsid w:val="4000008F"/>
+    <w:multiLevelType w:val="hybridMultilevel"/>
+    <w:tmpl w:val="4F4ED12E"/>
+    <w:lvl w:ilvl="0" w:tplc="04070001">
+      <w:start w:val="1"/>
+      <w:numFmt w:val="bullet"/>
+      <w:lvlText w:val=""/>
+      <w:lvlJc w:val="left"/>
+      <w:pPr>
+        <w:ind w:left="1776" w:hanging="360"/>
+      </w:pPr>
+      <w:rPr>
+        <w:rFonts w:ascii="Symbol" w:hAnsi="Symbol" w:hint="default"/>
+      </w:rPr>
+    </w:lvl>
+    <w:lvl w:ilvl="1" w:tplc="04070003" w:tentative="1">
+      <w:start w:val="1"/>
+      <w:numFmt w:val="bullet"/>
+      <w:lvlText w:val="o"/>
+      <w:lvlJc w:val="left"/>
+      <w:pPr>
+        <w:ind w:left="2496" w:hanging="360"/>
+      </w:pPr>
+      <w:rPr>
+        <w:rFonts w:ascii="Courier New" w:hAnsi="Courier New" w:cs="Courier New" w:hint="default"/>
+      </w:rPr>
+    </w:lvl>
+    <w:lvl w:ilvl="2" w:tplc="04070005" w:tentative="1">
+      <w:start w:val="1"/>
+      <w:numFmt w:val="bullet"/>
+      <w:lvlText w:val=""/>
+      <w:lvlJc w:val="left"/>
+      <w:pPr>
+        <w:ind w:left="3216" w:hanging="360"/>
+      </w:pPr>
+      <w:rPr>
+        <w:rFonts w:ascii="Wingdings" w:hAnsi="Wingdings" w:hint="default"/>
+      </w:rPr>
+    </w:lvl>
+    <w:lvl w:ilvl="3" w:tplc="04070001" w:tentative="1">
+      <w:start w:val="1"/>
+      <w:numFmt w:val="bullet"/>
+      <w:lvlText w:val=""/>
+      <w:lvlJc w:val="left"/>
+      <w:pPr>
+        <w:ind w:left="3936" w:hanging="360"/>
+      </w:pPr>
+      <w:rPr>
+        <w:rFonts w:ascii="Symbol" w:hAnsi="Symbol" w:hint="default"/>
+      </w:rPr>
+    </w:lvl>
+    <w:lvl w:ilvl="4" w:tplc="04070003" w:tentative="1">
+      <w:start w:val="1"/>
+      <w:numFmt w:val="bullet"/>
+      <w:lvlText w:val="o"/>
+      <w:lvlJc w:val="left"/>
+      <w:pPr>
+        <w:ind w:left="4656" w:hanging="360"/>
+      </w:pPr>
+      <w:rPr>
+        <w:rFonts w:ascii="Courier New" w:hAnsi="Courier New" w:cs="Courier New" w:hint="default"/>
+      </w:rPr>
+    </w:lvl>
+    <w:lvl w:ilvl="5" w:tplc="04070005" w:tentative="1">
+      <w:start w:val="1"/>
+      <w:numFmt w:val="bullet"/>
+      <w:lvlText w:val=""/>
+      <w:lvlJc w:val="left"/>
+      <w:pPr>
+        <w:ind w:left="5376" w:hanging="360"/>
+      </w:pPr>
+      <w:rPr>
+        <w:rFonts w:ascii="Wingdings" w:hAnsi="Wingdings" w:hint="default"/>
+      </w:rPr>
+    </w:lvl>
+    <w:lvl w:ilvl="6" w:tplc="04070001" w:tentative="1">
+      <w:start w:val="1"/>
+      <w:numFmt w:val="bullet"/>
+      <w:lvlText w:val=""/>
+      <w:lvlJc w:val="left"/>
+      <w:pPr>
+        <w:ind w:left="6096" w:hanging="360"/>
+      </w:pPr>
+      <w:rPr>
+        <w:rFonts w:ascii="Symbol" w:hAnsi="Symbol" w:hint="default"/>
+      </w:rPr>
+    </w:lvl>
+    <w:lvl w:ilvl="7" w:tplc="04070003" w:tentative="1">
+      <w:start w:val="1"/>
+      <w:numFmt w:val="bullet"/>
+      <w:lvlText w:val="o"/>
+      <w:lvlJc w:val="left"/>
+      <w:pPr>
+        <w:ind w:left="6816" w:hanging="360"/>
+      </w:pPr>
+      <w:rPr>
+        <w:rFonts w:ascii="Courier New" w:hAnsi="Courier New" w:cs="Courier New" w:hint="default"/>
+      </w:rPr>
+    </w:lvl>
+    <w:lvl w:ilvl="8" w:tplc="04070005" w:tentative="1">
+      <w:start w:val="1"/>
+      <w:numFmt w:val="bullet"/>
+      <w:lvlText w:val=""/>
+      <w:lvlJc w:val="left"/>
+      <w:pPr>
+        <w:ind w:left="7536" w:hanging="360"/>
+      </w:pPr>
+      <w:rPr>
+        <w:rFonts w:ascii="Wingdings" w:hAnsi="Wingdings" w:hint="default"/>
+      </w:rPr>
+    </w:lvl>
+  </w:abstractNum>
+  <w:abstractNum w:abstractNumId="6" w15:restartNumberingAfterBreak="0">
     <w:nsid w:val="47320F51"/>
     <w:multiLevelType w:val="hybridMultilevel"/>
     <w:tmpl w:val="784A31BE"/>
@@ -1240,7 +2621,7 @@
       </w:rPr>
     </w:lvl>
   </w:abstractNum>
-  <w:abstractNum w:abstractNumId="2" w15:restartNumberingAfterBreak="0">
+  <w:abstractNum w:abstractNumId="7" w15:restartNumberingAfterBreak="0">
     <w:nsid w:val="538A1493"/>
     <w:multiLevelType w:val="hybridMultilevel"/>
     <w:tmpl w:val="EDC099A2"/>
@@ -1329,7 +2710,7 @@
       </w:pPr>
     </w:lvl>
   </w:abstractNum>
-  <w:abstractNum w:abstractNumId="3" w15:restartNumberingAfterBreak="0">
+  <w:abstractNum w:abstractNumId="8" w15:restartNumberingAfterBreak="0">
     <w:nsid w:val="563E5B2B"/>
     <w:multiLevelType w:val="multilevel"/>
     <w:tmpl w:val="85D6E6FC"/>
@@ -1415,7 +2796,120 @@
       </w:pPr>
     </w:lvl>
   </w:abstractNum>
-  <w:abstractNum w:abstractNumId="4" w15:restartNumberingAfterBreak="0">
+  <w:abstractNum w:abstractNumId="9" w15:restartNumberingAfterBreak="0">
+    <w:nsid w:val="5A437A53"/>
+    <w:multiLevelType w:val="hybridMultilevel"/>
+    <w:tmpl w:val="44029236"/>
+    <w:lvl w:ilvl="0" w:tplc="04070001">
+      <w:start w:val="1"/>
+      <w:numFmt w:val="bullet"/>
+      <w:lvlText w:val=""/>
+      <w:lvlJc w:val="left"/>
+      <w:pPr>
+        <w:ind w:left="1068" w:hanging="360"/>
+      </w:pPr>
+      <w:rPr>
+        <w:rFonts w:ascii="Symbol" w:hAnsi="Symbol" w:hint="default"/>
+      </w:rPr>
+    </w:lvl>
+    <w:lvl w:ilvl="1" w:tplc="04070003" w:tentative="1">
+      <w:start w:val="1"/>
+      <w:numFmt w:val="bullet"/>
+      <w:lvlText w:val="o"/>
+      <w:lvlJc w:val="left"/>
+      <w:pPr>
+        <w:ind w:left="1788" w:hanging="360"/>
+      </w:pPr>
+      <w:rPr>
+        <w:rFonts w:ascii="Courier New" w:hAnsi="Courier New" w:cs="Courier New" w:hint="default"/>
+      </w:rPr>
+    </w:lvl>
+    <w:lvl w:ilvl="2" w:tplc="04070005" w:tentative="1">
+      <w:start w:val="1"/>
+      <w:numFmt w:val="bullet"/>
+      <w:lvlText w:val=""/>
+      <w:lvlJc w:val="left"/>
+      <w:pPr>
+        <w:ind w:left="2508" w:hanging="360"/>
+      </w:pPr>
+      <w:rPr>
+        <w:rFonts w:ascii="Wingdings" w:hAnsi="Wingdings" w:hint="default"/>
+      </w:rPr>
+    </w:lvl>
+    <w:lvl w:ilvl="3" w:tplc="04070001" w:tentative="1">
+      <w:start w:val="1"/>
+      <w:numFmt w:val="bullet"/>
+      <w:lvlText w:val=""/>
+      <w:lvlJc w:val="left"/>
+      <w:pPr>
+        <w:ind w:left="3228" w:hanging="360"/>
+      </w:pPr>
+      <w:rPr>
+        <w:rFonts w:ascii="Symbol" w:hAnsi="Symbol" w:hint="default"/>
+      </w:rPr>
+    </w:lvl>
+    <w:lvl w:ilvl="4" w:tplc="04070003" w:tentative="1">
+      <w:start w:val="1"/>
+      <w:numFmt w:val="bullet"/>
+      <w:lvlText w:val="o"/>
+      <w:lvlJc w:val="left"/>
+      <w:pPr>
+        <w:ind w:left="3948" w:hanging="360"/>
+      </w:pPr>
+      <w:rPr>
+        <w:rFonts w:ascii="Courier New" w:hAnsi="Courier New" w:cs="Courier New" w:hint="default"/>
+      </w:rPr>
+    </w:lvl>
+    <w:lvl w:ilvl="5" w:tplc="04070005" w:tentative="1">
+      <w:start w:val="1"/>
+      <w:numFmt w:val="bullet"/>
+      <w:lvlText w:val=""/>
+      <w:lvlJc w:val="left"/>
+      <w:pPr>
+        <w:ind w:left="4668" w:hanging="360"/>
+      </w:pPr>
+      <w:rPr>
+        <w:rFonts w:ascii="Wingdings" w:hAnsi="Wingdings" w:hint="default"/>
+      </w:rPr>
+    </w:lvl>
+    <w:lvl w:ilvl="6" w:tplc="04070001" w:tentative="1">
+      <w:start w:val="1"/>
+      <w:numFmt w:val="bullet"/>
+      <w:lvlText w:val=""/>
+      <w:lvlJc w:val="left"/>
+      <w:pPr>
+        <w:ind w:left="5388" w:hanging="360"/>
+      </w:pPr>
+      <w:rPr>
+        <w:rFonts w:ascii="Symbol" w:hAnsi="Symbol" w:hint="default"/>
+      </w:rPr>
+    </w:lvl>
+    <w:lvl w:ilvl="7" w:tplc="04070003" w:tentative="1">
+      <w:start w:val="1"/>
+      <w:numFmt w:val="bullet"/>
+      <w:lvlText w:val="o"/>
+      <w:lvlJc w:val="left"/>
+      <w:pPr>
+        <w:ind w:left="6108" w:hanging="360"/>
+      </w:pPr>
+      <w:rPr>
+        <w:rFonts w:ascii="Courier New" w:hAnsi="Courier New" w:cs="Courier New" w:hint="default"/>
+      </w:rPr>
+    </w:lvl>
+    <w:lvl w:ilvl="8" w:tplc="04070005" w:tentative="1">
+      <w:start w:val="1"/>
+      <w:numFmt w:val="bullet"/>
+      <w:lvlText w:val=""/>
+      <w:lvlJc w:val="left"/>
+      <w:pPr>
+        <w:ind w:left="6828" w:hanging="360"/>
+      </w:pPr>
+      <w:rPr>
+        <w:rFonts w:ascii="Wingdings" w:hAnsi="Wingdings" w:hint="default"/>
+      </w:rPr>
+    </w:lvl>
+  </w:abstractNum>
+  <w:abstractNum w:abstractNumId="10" w15:restartNumberingAfterBreak="0">
     <w:nsid w:val="5F1A38F4"/>
     <w:multiLevelType w:val="hybridMultilevel"/>
     <w:tmpl w:val="3CFAD202"/>
@@ -1528,19 +3022,501 @@
       </w:rPr>
     </w:lvl>
   </w:abstractNum>
+  <w:abstractNum w:abstractNumId="11" w15:restartNumberingAfterBreak="0">
+    <w:nsid w:val="605B4290"/>
+    <w:multiLevelType w:val="hybridMultilevel"/>
+    <w:tmpl w:val="D74C3714"/>
+    <w:lvl w:ilvl="0" w:tplc="04070001">
+      <w:start w:val="1"/>
+      <w:numFmt w:val="bullet"/>
+      <w:lvlText w:val=""/>
+      <w:lvlJc w:val="left"/>
+      <w:pPr>
+        <w:ind w:left="1776" w:hanging="360"/>
+      </w:pPr>
+      <w:rPr>
+        <w:rFonts w:ascii="Symbol" w:hAnsi="Symbol" w:hint="default"/>
+      </w:rPr>
+    </w:lvl>
+    <w:lvl w:ilvl="1" w:tplc="04070003" w:tentative="1">
+      <w:start w:val="1"/>
+      <w:numFmt w:val="bullet"/>
+      <w:lvlText w:val="o"/>
+      <w:lvlJc w:val="left"/>
+      <w:pPr>
+        <w:ind w:left="2496" w:hanging="360"/>
+      </w:pPr>
+      <w:rPr>
+        <w:rFonts w:ascii="Courier New" w:hAnsi="Courier New" w:cs="Courier New" w:hint="default"/>
+      </w:rPr>
+    </w:lvl>
+    <w:lvl w:ilvl="2" w:tplc="04070005" w:tentative="1">
+      <w:start w:val="1"/>
+      <w:numFmt w:val="bullet"/>
+      <w:lvlText w:val=""/>
+      <w:lvlJc w:val="left"/>
+      <w:pPr>
+        <w:ind w:left="3216" w:hanging="360"/>
+      </w:pPr>
+      <w:rPr>
+        <w:rFonts w:ascii="Wingdings" w:hAnsi="Wingdings" w:hint="default"/>
+      </w:rPr>
+    </w:lvl>
+    <w:lvl w:ilvl="3" w:tplc="04070001" w:tentative="1">
+      <w:start w:val="1"/>
+      <w:numFmt w:val="bullet"/>
+      <w:lvlText w:val=""/>
+      <w:lvlJc w:val="left"/>
+      <w:pPr>
+        <w:ind w:left="3936" w:hanging="360"/>
+      </w:pPr>
+      <w:rPr>
+        <w:rFonts w:ascii="Symbol" w:hAnsi="Symbol" w:hint="default"/>
+      </w:rPr>
+    </w:lvl>
+    <w:lvl w:ilvl="4" w:tplc="04070003" w:tentative="1">
+      <w:start w:val="1"/>
+      <w:numFmt w:val="bullet"/>
+      <w:lvlText w:val="o"/>
+      <w:lvlJc w:val="left"/>
+      <w:pPr>
+        <w:ind w:left="4656" w:hanging="360"/>
+      </w:pPr>
+      <w:rPr>
+        <w:rFonts w:ascii="Courier New" w:hAnsi="Courier New" w:cs="Courier New" w:hint="default"/>
+      </w:rPr>
+    </w:lvl>
+    <w:lvl w:ilvl="5" w:tplc="04070005" w:tentative="1">
+      <w:start w:val="1"/>
+      <w:numFmt w:val="bullet"/>
+      <w:lvlText w:val=""/>
+      <w:lvlJc w:val="left"/>
+      <w:pPr>
+        <w:ind w:left="5376" w:hanging="360"/>
+      </w:pPr>
+      <w:rPr>
+        <w:rFonts w:ascii="Wingdings" w:hAnsi="Wingdings" w:hint="default"/>
+      </w:rPr>
+    </w:lvl>
+    <w:lvl w:ilvl="6" w:tplc="04070001" w:tentative="1">
+      <w:start w:val="1"/>
+      <w:numFmt w:val="bullet"/>
+      <w:lvlText w:val=""/>
+      <w:lvlJc w:val="left"/>
+      <w:pPr>
+        <w:ind w:left="6096" w:hanging="360"/>
+      </w:pPr>
+      <w:rPr>
+        <w:rFonts w:ascii="Symbol" w:hAnsi="Symbol" w:hint="default"/>
+      </w:rPr>
+    </w:lvl>
+    <w:lvl w:ilvl="7" w:tplc="04070003" w:tentative="1">
+      <w:start w:val="1"/>
+      <w:numFmt w:val="bullet"/>
+      <w:lvlText w:val="o"/>
+      <w:lvlJc w:val="left"/>
+      <w:pPr>
+        <w:ind w:left="6816" w:hanging="360"/>
+      </w:pPr>
+      <w:rPr>
+        <w:rFonts w:ascii="Courier New" w:hAnsi="Courier New" w:cs="Courier New" w:hint="default"/>
+      </w:rPr>
+    </w:lvl>
+    <w:lvl w:ilvl="8" w:tplc="04070005" w:tentative="1">
+      <w:start w:val="1"/>
+      <w:numFmt w:val="bullet"/>
+      <w:lvlText w:val=""/>
+      <w:lvlJc w:val="left"/>
+      <w:pPr>
+        <w:ind w:left="7536" w:hanging="360"/>
+      </w:pPr>
+      <w:rPr>
+        <w:rFonts w:ascii="Wingdings" w:hAnsi="Wingdings" w:hint="default"/>
+      </w:rPr>
+    </w:lvl>
+  </w:abstractNum>
+  <w:abstractNum w:abstractNumId="12" w15:restartNumberingAfterBreak="0">
+    <w:nsid w:val="61F95702"/>
+    <w:multiLevelType w:val="hybridMultilevel"/>
+    <w:tmpl w:val="53E2696C"/>
+    <w:lvl w:ilvl="0" w:tplc="04070001">
+      <w:start w:val="1"/>
+      <w:numFmt w:val="bullet"/>
+      <w:lvlText w:val=""/>
+      <w:lvlJc w:val="left"/>
+      <w:pPr>
+        <w:ind w:left="1776" w:hanging="360"/>
+      </w:pPr>
+      <w:rPr>
+        <w:rFonts w:ascii="Symbol" w:hAnsi="Symbol" w:hint="default"/>
+      </w:rPr>
+    </w:lvl>
+    <w:lvl w:ilvl="1" w:tplc="04070003" w:tentative="1">
+      <w:start w:val="1"/>
+      <w:numFmt w:val="bullet"/>
+      <w:lvlText w:val="o"/>
+      <w:lvlJc w:val="left"/>
+      <w:pPr>
+        <w:ind w:left="2496" w:hanging="360"/>
+      </w:pPr>
+      <w:rPr>
+        <w:rFonts w:ascii="Courier New" w:hAnsi="Courier New" w:cs="Courier New" w:hint="default"/>
+      </w:rPr>
+    </w:lvl>
+    <w:lvl w:ilvl="2" w:tplc="04070005" w:tentative="1">
+      <w:start w:val="1"/>
+      <w:numFmt w:val="bullet"/>
+      <w:lvlText w:val=""/>
+      <w:lvlJc w:val="left"/>
+      <w:pPr>
+        <w:ind w:left="3216" w:hanging="360"/>
+      </w:pPr>
+      <w:rPr>
+        <w:rFonts w:ascii="Wingdings" w:hAnsi="Wingdings" w:hint="default"/>
+      </w:rPr>
+    </w:lvl>
+    <w:lvl w:ilvl="3" w:tplc="04070001" w:tentative="1">
+      <w:start w:val="1"/>
+      <w:numFmt w:val="bullet"/>
+      <w:lvlText w:val=""/>
+      <w:lvlJc w:val="left"/>
+      <w:pPr>
+        <w:ind w:left="3936" w:hanging="360"/>
+      </w:pPr>
+      <w:rPr>
+        <w:rFonts w:ascii="Symbol" w:hAnsi="Symbol" w:hint="default"/>
+      </w:rPr>
+    </w:lvl>
+    <w:lvl w:ilvl="4" w:tplc="04070003" w:tentative="1">
+      <w:start w:val="1"/>
+      <w:numFmt w:val="bullet"/>
+      <w:lvlText w:val="o"/>
+      <w:lvlJc w:val="left"/>
+      <w:pPr>
+        <w:ind w:left="4656" w:hanging="360"/>
+      </w:pPr>
+      <w:rPr>
+        <w:rFonts w:ascii="Courier New" w:hAnsi="Courier New" w:cs="Courier New" w:hint="default"/>
+      </w:rPr>
+    </w:lvl>
+    <w:lvl w:ilvl="5" w:tplc="04070005" w:tentative="1">
+      <w:start w:val="1"/>
+      <w:numFmt w:val="bullet"/>
+      <w:lvlText w:val=""/>
+      <w:lvlJc w:val="left"/>
+      <w:pPr>
+        <w:ind w:left="5376" w:hanging="360"/>
+      </w:pPr>
+      <w:rPr>
+        <w:rFonts w:ascii="Wingdings" w:hAnsi="Wingdings" w:hint="default"/>
+      </w:rPr>
+    </w:lvl>
+    <w:lvl w:ilvl="6" w:tplc="04070001" w:tentative="1">
+      <w:start w:val="1"/>
+      <w:numFmt w:val="bullet"/>
+      <w:lvlText w:val=""/>
+      <w:lvlJc w:val="left"/>
+      <w:pPr>
+        <w:ind w:left="6096" w:hanging="360"/>
+      </w:pPr>
+      <w:rPr>
+        <w:rFonts w:ascii="Symbol" w:hAnsi="Symbol" w:hint="default"/>
+      </w:rPr>
+    </w:lvl>
+    <w:lvl w:ilvl="7" w:tplc="04070003" w:tentative="1">
+      <w:start w:val="1"/>
+      <w:numFmt w:val="bullet"/>
+      <w:lvlText w:val="o"/>
+      <w:lvlJc w:val="left"/>
+      <w:pPr>
+        <w:ind w:left="6816" w:hanging="360"/>
+      </w:pPr>
+      <w:rPr>
+        <w:rFonts w:ascii="Courier New" w:hAnsi="Courier New" w:cs="Courier New" w:hint="default"/>
+      </w:rPr>
+    </w:lvl>
+    <w:lvl w:ilvl="8" w:tplc="04070005" w:tentative="1">
+      <w:start w:val="1"/>
+      <w:numFmt w:val="bullet"/>
+      <w:lvlText w:val=""/>
+      <w:lvlJc w:val="left"/>
+      <w:pPr>
+        <w:ind w:left="7536" w:hanging="360"/>
+      </w:pPr>
+      <w:rPr>
+        <w:rFonts w:ascii="Wingdings" w:hAnsi="Wingdings" w:hint="default"/>
+      </w:rPr>
+    </w:lvl>
+  </w:abstractNum>
+  <w:abstractNum w:abstractNumId="13" w15:restartNumberingAfterBreak="0">
+    <w:nsid w:val="73AF48BD"/>
+    <w:multiLevelType w:val="hybridMultilevel"/>
+    <w:tmpl w:val="A3A2F826"/>
+    <w:lvl w:ilvl="0" w:tplc="04070001">
+      <w:start w:val="1"/>
+      <w:numFmt w:val="bullet"/>
+      <w:lvlText w:val=""/>
+      <w:lvlJc w:val="left"/>
+      <w:pPr>
+        <w:ind w:left="1068" w:hanging="360"/>
+      </w:pPr>
+      <w:rPr>
+        <w:rFonts w:ascii="Symbol" w:hAnsi="Symbol" w:hint="default"/>
+      </w:rPr>
+    </w:lvl>
+    <w:lvl w:ilvl="1" w:tplc="04070003" w:tentative="1">
+      <w:start w:val="1"/>
+      <w:numFmt w:val="bullet"/>
+      <w:lvlText w:val="o"/>
+      <w:lvlJc w:val="left"/>
+      <w:pPr>
+        <w:ind w:left="1788" w:hanging="360"/>
+      </w:pPr>
+      <w:rPr>
+        <w:rFonts w:ascii="Courier New" w:hAnsi="Courier New" w:cs="Courier New" w:hint="default"/>
+      </w:rPr>
+    </w:lvl>
+    <w:lvl w:ilvl="2" w:tplc="04070005" w:tentative="1">
+      <w:start w:val="1"/>
+      <w:numFmt w:val="bullet"/>
+      <w:lvlText w:val=""/>
+      <w:lvlJc w:val="left"/>
+      <w:pPr>
+        <w:ind w:left="2508" w:hanging="360"/>
+      </w:pPr>
+      <w:rPr>
+        <w:rFonts w:ascii="Wingdings" w:hAnsi="Wingdings" w:hint="default"/>
+      </w:rPr>
+    </w:lvl>
+    <w:lvl w:ilvl="3" w:tplc="04070001" w:tentative="1">
+      <w:start w:val="1"/>
+      <w:numFmt w:val="bullet"/>
+      <w:lvlText w:val=""/>
+      <w:lvlJc w:val="left"/>
+      <w:pPr>
+        <w:ind w:left="3228" w:hanging="360"/>
+      </w:pPr>
+      <w:rPr>
+        <w:rFonts w:ascii="Symbol" w:hAnsi="Symbol" w:hint="default"/>
+      </w:rPr>
+    </w:lvl>
+    <w:lvl w:ilvl="4" w:tplc="04070003" w:tentative="1">
+      <w:start w:val="1"/>
+      <w:numFmt w:val="bullet"/>
+      <w:lvlText w:val="o"/>
+      <w:lvlJc w:val="left"/>
+      <w:pPr>
+        <w:ind w:left="3948" w:hanging="360"/>
+      </w:pPr>
+      <w:rPr>
+        <w:rFonts w:ascii="Courier New" w:hAnsi="Courier New" w:cs="Courier New" w:hint="default"/>
+      </w:rPr>
+    </w:lvl>
+    <w:lvl w:ilvl="5" w:tplc="04070005" w:tentative="1">
+      <w:start w:val="1"/>
+      <w:numFmt w:val="bullet"/>
+      <w:lvlText w:val=""/>
+      <w:lvlJc w:val="left"/>
+      <w:pPr>
+        <w:ind w:left="4668" w:hanging="360"/>
+      </w:pPr>
+      <w:rPr>
+        <w:rFonts w:ascii="Wingdings" w:hAnsi="Wingdings" w:hint="default"/>
+      </w:rPr>
+    </w:lvl>
+    <w:lvl w:ilvl="6" w:tplc="04070001" w:tentative="1">
+      <w:start w:val="1"/>
+      <w:numFmt w:val="bullet"/>
+      <w:lvlText w:val=""/>
+      <w:lvlJc w:val="left"/>
+      <w:pPr>
+        <w:ind w:left="5388" w:hanging="360"/>
+      </w:pPr>
+      <w:rPr>
+        <w:rFonts w:ascii="Symbol" w:hAnsi="Symbol" w:hint="default"/>
+      </w:rPr>
+    </w:lvl>
+    <w:lvl w:ilvl="7" w:tplc="04070003" w:tentative="1">
+      <w:start w:val="1"/>
+      <w:numFmt w:val="bullet"/>
+      <w:lvlText w:val="o"/>
+      <w:lvlJc w:val="left"/>
+      <w:pPr>
+        <w:ind w:left="6108" w:hanging="360"/>
+      </w:pPr>
+      <w:rPr>
+        <w:rFonts w:ascii="Courier New" w:hAnsi="Courier New" w:cs="Courier New" w:hint="default"/>
+      </w:rPr>
+    </w:lvl>
+    <w:lvl w:ilvl="8" w:tplc="04070005" w:tentative="1">
+      <w:start w:val="1"/>
+      <w:numFmt w:val="bullet"/>
+      <w:lvlText w:val=""/>
+      <w:lvlJc w:val="left"/>
+      <w:pPr>
+        <w:ind w:left="6828" w:hanging="360"/>
+      </w:pPr>
+      <w:rPr>
+        <w:rFonts w:ascii="Wingdings" w:hAnsi="Wingdings" w:hint="default"/>
+      </w:rPr>
+    </w:lvl>
+  </w:abstractNum>
+  <w:abstractNum w:abstractNumId="14" w15:restartNumberingAfterBreak="0">
+    <w:nsid w:val="76765740"/>
+    <w:multiLevelType w:val="hybridMultilevel"/>
+    <w:tmpl w:val="D2627A58"/>
+    <w:lvl w:ilvl="0" w:tplc="04070001">
+      <w:start w:val="1"/>
+      <w:numFmt w:val="bullet"/>
+      <w:lvlText w:val=""/>
+      <w:lvlJc w:val="left"/>
+      <w:pPr>
+        <w:ind w:left="1776" w:hanging="360"/>
+      </w:pPr>
+      <w:rPr>
+        <w:rFonts w:ascii="Symbol" w:hAnsi="Symbol" w:hint="default"/>
+      </w:rPr>
+    </w:lvl>
+    <w:lvl w:ilvl="1" w:tplc="04070003" w:tentative="1">
+      <w:start w:val="1"/>
+      <w:numFmt w:val="bullet"/>
+      <w:lvlText w:val="o"/>
+      <w:lvlJc w:val="left"/>
+      <w:pPr>
+        <w:ind w:left="2496" w:hanging="360"/>
+      </w:pPr>
+      <w:rPr>
+        <w:rFonts w:ascii="Courier New" w:hAnsi="Courier New" w:cs="Courier New" w:hint="default"/>
+      </w:rPr>
+    </w:lvl>
+    <w:lvl w:ilvl="2" w:tplc="04070005" w:tentative="1">
+      <w:start w:val="1"/>
+      <w:numFmt w:val="bullet"/>
+      <w:lvlText w:val=""/>
+      <w:lvlJc w:val="left"/>
+      <w:pPr>
+        <w:ind w:left="3216" w:hanging="360"/>
+      </w:pPr>
+      <w:rPr>
+        <w:rFonts w:ascii="Wingdings" w:hAnsi="Wingdings" w:hint="default"/>
+      </w:rPr>
+    </w:lvl>
+    <w:lvl w:ilvl="3" w:tplc="04070001" w:tentative="1">
+      <w:start w:val="1"/>
+      <w:numFmt w:val="bullet"/>
+      <w:lvlText w:val=""/>
+      <w:lvlJc w:val="left"/>
+      <w:pPr>
+        <w:ind w:left="3936" w:hanging="360"/>
+      </w:pPr>
+      <w:rPr>
+        <w:rFonts w:ascii="Symbol" w:hAnsi="Symbol" w:hint="default"/>
+      </w:rPr>
+    </w:lvl>
+    <w:lvl w:ilvl="4" w:tplc="04070003" w:tentative="1">
+      <w:start w:val="1"/>
+      <w:numFmt w:val="bullet"/>
+      <w:lvlText w:val="o"/>
+      <w:lvlJc w:val="left"/>
+      <w:pPr>
+        <w:ind w:left="4656" w:hanging="360"/>
+      </w:pPr>
+      <w:rPr>
+        <w:rFonts w:ascii="Courier New" w:hAnsi="Courier New" w:cs="Courier New" w:hint="default"/>
+      </w:rPr>
+    </w:lvl>
+    <w:lvl w:ilvl="5" w:tplc="04070005" w:tentative="1">
+      <w:start w:val="1"/>
+      <w:numFmt w:val="bullet"/>
+      <w:lvlText w:val=""/>
+      <w:lvlJc w:val="left"/>
+      <w:pPr>
+        <w:ind w:left="5376" w:hanging="360"/>
+      </w:pPr>
+      <w:rPr>
+        <w:rFonts w:ascii="Wingdings" w:hAnsi="Wingdings" w:hint="default"/>
+      </w:rPr>
+    </w:lvl>
+    <w:lvl w:ilvl="6" w:tplc="04070001" w:tentative="1">
+      <w:start w:val="1"/>
+      <w:numFmt w:val="bullet"/>
+      <w:lvlText w:val=""/>
+      <w:lvlJc w:val="left"/>
+      <w:pPr>
+        <w:ind w:left="6096" w:hanging="360"/>
+      </w:pPr>
+      <w:rPr>
+        <w:rFonts w:ascii="Symbol" w:hAnsi="Symbol" w:hint="default"/>
+      </w:rPr>
+    </w:lvl>
+    <w:lvl w:ilvl="7" w:tplc="04070003" w:tentative="1">
+      <w:start w:val="1"/>
+      <w:numFmt w:val="bullet"/>
+      <w:lvlText w:val="o"/>
+      <w:lvlJc w:val="left"/>
+      <w:pPr>
+        <w:ind w:left="6816" w:hanging="360"/>
+      </w:pPr>
+      <w:rPr>
+        <w:rFonts w:ascii="Courier New" w:hAnsi="Courier New" w:cs="Courier New" w:hint="default"/>
+      </w:rPr>
+    </w:lvl>
+    <w:lvl w:ilvl="8" w:tplc="04070005" w:tentative="1">
+      <w:start w:val="1"/>
+      <w:numFmt w:val="bullet"/>
+      <w:lvlText w:val=""/>
+      <w:lvlJc w:val="left"/>
+      <w:pPr>
+        <w:ind w:left="7536" w:hanging="360"/>
+      </w:pPr>
+      <w:rPr>
+        <w:rFonts w:ascii="Wingdings" w:hAnsi="Wingdings" w:hint="default"/>
+      </w:rPr>
+    </w:lvl>
+  </w:abstractNum>
   <w:num w:numId="1" w16cid:durableId="1730416213">
+    <w:abstractNumId w:val="8"/>
+  </w:num>
+  <w:num w:numId="2" w16cid:durableId="1753627288">
+    <w:abstractNumId w:val="6"/>
+  </w:num>
+  <w:num w:numId="3" w16cid:durableId="177165033">
+    <w:abstractNumId w:val="7"/>
+  </w:num>
+  <w:num w:numId="4" w16cid:durableId="844589133">
+    <w:abstractNumId w:val="2"/>
+  </w:num>
+  <w:num w:numId="5" w16cid:durableId="438532546">
+    <w:abstractNumId w:val="10"/>
+  </w:num>
+  <w:num w:numId="6" w16cid:durableId="1089621509">
+    <w:abstractNumId w:val="9"/>
+  </w:num>
+  <w:num w:numId="7" w16cid:durableId="1462069087">
+    <w:abstractNumId w:val="13"/>
+  </w:num>
+  <w:num w:numId="8" w16cid:durableId="900023835">
     <w:abstractNumId w:val="3"/>
   </w:num>
-  <w:num w:numId="2" w16cid:durableId="1753627288">
+  <w:num w:numId="9" w16cid:durableId="1761370615">
     <w:abstractNumId w:val="1"/>
   </w:num>
-  <w:num w:numId="3" w16cid:durableId="177165033">
-    <w:abstractNumId w:val="2"/>
+  <w:num w:numId="10" w16cid:durableId="2066484957">
+    <w:abstractNumId w:val="11"/>
   </w:num>
-  <w:num w:numId="4" w16cid:durableId="844589133">
+  <w:num w:numId="11" w16cid:durableId="1761173163">
     <w:abstractNumId w:val="0"/>
   </w:num>
-  <w:num w:numId="5" w16cid:durableId="438532546">
+  <w:num w:numId="12" w16cid:durableId="296449004">
+    <w:abstractNumId w:val="14"/>
+  </w:num>
+  <w:num w:numId="13" w16cid:durableId="1037924231">
+    <w:abstractNumId w:val="5"/>
+  </w:num>
+  <w:num w:numId="14" w16cid:durableId="1910076646">
+    <w:abstractNumId w:val="12"/>
+  </w:num>
+  <w:num w:numId="15" w16cid:durableId="1417164200">
     <w:abstractNumId w:val="4"/>
   </w:num>
 </w:numbering>
@@ -1991,7 +3967,6 @@
   <w:style w:type="character" w:default="1" w:styleId="Absatz-Standardschriftart">
     <w:name w:val="Default Paragraph Font"/>
     <w:uiPriority w:val="1"/>
-    <w:semiHidden/>
     <w:unhideWhenUsed/>
   </w:style>
   <w:style w:type="table" w:default="1" w:styleId="NormaleTabelle">
@@ -2124,6 +4099,58 @@
         <w:insideV w:val="single" w:sz="4" w:space="0" w:color="auto"/>
       </w:tblBorders>
     </w:tblPr>
+  </w:style>
+  <w:style w:type="character" w:styleId="HTMLCode">
+    <w:name w:val="HTML Code"/>
+    <w:basedOn w:val="Absatz-Standardschriftart"/>
+    <w:uiPriority w:val="99"/>
+    <w:semiHidden/>
+    <w:unhideWhenUsed/>
+    <w:rsid w:val="00B31AD3"/>
+    <w:rPr>
+      <w:rFonts w:ascii="Courier New" w:eastAsia="Times New Roman" w:hAnsi="Courier New" w:cs="Courier New"/>
+      <w:sz w:val="20"/>
+      <w:szCs w:val="20"/>
+    </w:rPr>
+  </w:style>
+  <w:style w:type="paragraph" w:styleId="StandardWeb">
+    <w:name w:val="Normal (Web)"/>
+    <w:basedOn w:val="Standard"/>
+    <w:uiPriority w:val="99"/>
+    <w:unhideWhenUsed/>
+    <w:rsid w:val="000D599D"/>
+    <w:pPr>
+      <w:spacing w:before="100" w:beforeAutospacing="1" w:after="100" w:afterAutospacing="1" w:line="240" w:lineRule="auto"/>
+    </w:pPr>
+    <w:rPr>
+      <w:rFonts w:ascii="Times New Roman" w:eastAsia="Times New Roman" w:hAnsi="Times New Roman" w:cs="Times New Roman"/>
+      <w:sz w:val="24"/>
+      <w:szCs w:val="24"/>
+      <w:lang w:eastAsia="de-DE"/>
+    </w:rPr>
+  </w:style>
+  <w:style w:type="character" w:styleId="Hyperlink">
+    <w:name w:val="Hyperlink"/>
+    <w:basedOn w:val="Absatz-Standardschriftart"/>
+    <w:uiPriority w:val="99"/>
+    <w:unhideWhenUsed/>
+    <w:rsid w:val="00D55723"/>
+    <w:rPr>
+      <w:color w:val="0563C1" w:themeColor="hyperlink"/>
+      <w:u w:val="single"/>
+    </w:rPr>
+  </w:style>
+  <w:style w:type="character" w:styleId="NichtaufgelsteErwhnung">
+    <w:name w:val="Unresolved Mention"/>
+    <w:basedOn w:val="Absatz-Standardschriftart"/>
+    <w:uiPriority w:val="99"/>
+    <w:semiHidden/>
+    <w:unhideWhenUsed/>
+    <w:rsid w:val="00D55723"/>
+    <w:rPr>
+      <w:color w:val="605E5C"/>
+      <w:shd w:val="clear" w:color="auto" w:fill="E1DFDD"/>
+    </w:rPr>
   </w:style>
 </w:styles>
 </file>

</xml_diff>

<commit_message>
aufgabe 1 fast fertig
</commit_message>
<xml_diff>
--- a/1/VS_Protokoll_1.docx
+++ b/1/VS_Protokoll_1.docx
@@ -275,7 +275,11 @@
           <w:tcPr>
             <w:tcW w:w="4531" w:type="dxa"/>
           </w:tcPr>
-          <w:p/>
+          <w:p>
+            <w:r>
+              <w:t>Bei einem Verteilten System für Versionsverwaltung wird parallele oder nebenläufige Arbeit erst möglich.</w:t>
+            </w:r>
+          </w:p>
         </w:tc>
       </w:tr>
       <w:tr>
@@ -353,7 +357,11 @@
           <w:tcPr>
             <w:tcW w:w="4531" w:type="dxa"/>
           </w:tcPr>
-          <w:p/>
+          <w:p>
+            <w:r>
+              <w:t>Eine verteilte Lösung würde die Entwicklungskosten vermutlich senken, da Zusammenarbeit dadurch flexibler wird. Andere Kosten können hingegen steigen.</w:t>
+            </w:r>
+          </w:p>
         </w:tc>
       </w:tr>
       <w:tr>
@@ -371,7 +379,11 @@
           <w:tcPr>
             <w:tcW w:w="4531" w:type="dxa"/>
           </w:tcPr>
-          <w:p/>
+          <w:p>
+            <w:r>
+              <w:t>Mehr verteilte Systeme benötigen mehr Systeme, dessen Sicherheitsstandards eingehalten werden müssen.</w:t>
+            </w:r>
+          </w:p>
         </w:tc>
       </w:tr>
       <w:tr>
@@ -389,7 +401,11 @@
           <w:tcPr>
             <w:tcW w:w="4531" w:type="dxa"/>
           </w:tcPr>
-          <w:p/>
+          <w:p>
+            <w:r>
+              <w:t>Abhängig von der Implementation bringt die erhöhte Flexibilität auch mehr zu wartende Aspekte mit sich.</w:t>
+            </w:r>
+          </w:p>
         </w:tc>
       </w:tr>
       <w:tr>
@@ -407,16 +423,246 @@
           <w:tcPr>
             <w:tcW w:w="4531" w:type="dxa"/>
           </w:tcPr>
-          <w:p/>
+          <w:p>
+            <w:r>
+              <w:t>Eine kompliziertere Lösung bringt auch weniger Vorhersehbarkeit mit sich.</w:t>
+            </w:r>
+          </w:p>
         </w:tc>
       </w:tr>
     </w:tbl>
     <w:p/>
     <w:p>
       <w:r>
+        <w:br w:type="page"/>
+      </w:r>
+    </w:p>
+    <w:p>
+      <w:r>
+        <w:lastRenderedPageBreak/>
         <w:t>Geben Sie anhand Analyse der o.g. Indikatoren jeweils eine Anwendung an, die Sie als verteilte Anwendung bzw. auf gar keinen Fall als solche realisieren würden.</w:t>
       </w:r>
     </w:p>
+    <w:p>
+      <w:pPr>
+        <w:pStyle w:val="Listenabsatz"/>
+        <w:numPr>
+          <w:ilvl w:val="0"/>
+          <w:numId w:val="16"/>
+        </w:numPr>
+      </w:pPr>
+      <w:r>
+        <w:t>(A1) gemeinsame Nutzung von Ressourcen</w:t>
+      </w:r>
+    </w:p>
+    <w:p>
+      <w:pPr>
+        <w:pStyle w:val="Listenabsatz"/>
+        <w:numPr>
+          <w:ilvl w:val="1"/>
+          <w:numId w:val="16"/>
+        </w:numPr>
+      </w:pPr>
+    </w:p>
+    <w:p>
+      <w:pPr>
+        <w:pStyle w:val="Listenabsatz"/>
+        <w:numPr>
+          <w:ilvl w:val="0"/>
+          <w:numId w:val="16"/>
+        </w:numPr>
+      </w:pPr>
+      <w:r>
+        <w:t>(A2) anbieten von offenen Schnittstellen</w:t>
+      </w:r>
+    </w:p>
+    <w:p>
+      <w:pPr>
+        <w:pStyle w:val="Listenabsatz"/>
+        <w:numPr>
+          <w:ilvl w:val="1"/>
+          <w:numId w:val="16"/>
+        </w:numPr>
+      </w:pPr>
+    </w:p>
+    <w:p>
+      <w:pPr>
+        <w:pStyle w:val="Listenabsatz"/>
+        <w:numPr>
+          <w:ilvl w:val="0"/>
+          <w:numId w:val="16"/>
+        </w:numPr>
+      </w:pPr>
+      <w:r>
+        <w:t>(A3) parallele / nebenläufige Ausführung von Aktivitäten</w:t>
+      </w:r>
+    </w:p>
+    <w:p>
+      <w:pPr>
+        <w:pStyle w:val="Listenabsatz"/>
+        <w:numPr>
+          <w:ilvl w:val="1"/>
+          <w:numId w:val="16"/>
+        </w:numPr>
+      </w:pPr>
+    </w:p>
+    <w:p>
+      <w:pPr>
+        <w:pStyle w:val="Listenabsatz"/>
+        <w:numPr>
+          <w:ilvl w:val="0"/>
+          <w:numId w:val="16"/>
+        </w:numPr>
+      </w:pPr>
+      <w:r>
+        <w:t>(A4) dynamische Skalierung des Rechenbedarfs</w:t>
+      </w:r>
+    </w:p>
+    <w:p>
+      <w:pPr>
+        <w:pStyle w:val="Listenabsatz"/>
+        <w:numPr>
+          <w:ilvl w:val="1"/>
+          <w:numId w:val="16"/>
+        </w:numPr>
+      </w:pPr>
+    </w:p>
+    <w:p>
+      <w:pPr>
+        <w:pStyle w:val="Listenabsatz"/>
+        <w:numPr>
+          <w:ilvl w:val="0"/>
+          <w:numId w:val="16"/>
+        </w:numPr>
+      </w:pPr>
+      <w:r>
+        <w:t>(A5) erhöhte Fehlertoleranz</w:t>
+      </w:r>
+    </w:p>
+    <w:p>
+      <w:pPr>
+        <w:pStyle w:val="Listenabsatz"/>
+        <w:numPr>
+          <w:ilvl w:val="1"/>
+          <w:numId w:val="16"/>
+        </w:numPr>
+      </w:pPr>
+    </w:p>
+    <w:p>
+      <w:pPr>
+        <w:pStyle w:val="Listenabsatz"/>
+        <w:numPr>
+          <w:ilvl w:val="0"/>
+          <w:numId w:val="16"/>
+        </w:numPr>
+      </w:pPr>
+      <w:r>
+        <w:t>(N1) höhere Entwicklungskosten</w:t>
+      </w:r>
+    </w:p>
+    <w:p>
+      <w:pPr>
+        <w:pStyle w:val="Listenabsatz"/>
+        <w:numPr>
+          <w:ilvl w:val="1"/>
+          <w:numId w:val="16"/>
+        </w:numPr>
+      </w:pPr>
+      <w:r>
+        <w:t xml:space="preserve">Bei jedem </w:t>
+      </w:r>
+      <w:r>
+        <w:t>w</w:t>
+      </w:r>
+      <w:r>
+        <w:t xml:space="preserve">inzigen Projekt, dessen Entwicklungsaufwand und </w:t>
+      </w:r>
+      <w:r>
+        <w:t xml:space="preserve">benötigte </w:t>
+      </w:r>
+      <w:r>
+        <w:t xml:space="preserve">Rechenleistung verschwindend gering </w:t>
+      </w:r>
+      <w:r>
+        <w:t>sind</w:t>
+      </w:r>
+      <w:r>
+        <w:t xml:space="preserve">, lohnt es sich nicht diese auf ein Verteiltes </w:t>
+      </w:r>
+      <w:r>
+        <w:t>System zu implementieren.</w:t>
+      </w:r>
+    </w:p>
+    <w:p>
+      <w:pPr>
+        <w:pStyle w:val="Listenabsatz"/>
+        <w:numPr>
+          <w:ilvl w:val="0"/>
+          <w:numId w:val="16"/>
+        </w:numPr>
+      </w:pPr>
+      <w:r>
+        <w:t>(N2) gefordertes Sicherheitsniveau ist schwerer zu erfüllen</w:t>
+      </w:r>
+    </w:p>
+    <w:p>
+      <w:pPr>
+        <w:pStyle w:val="Listenabsatz"/>
+        <w:numPr>
+          <w:ilvl w:val="1"/>
+          <w:numId w:val="16"/>
+        </w:numPr>
+      </w:pPr>
+      <w:r>
+        <w:t xml:space="preserve">Streng vertrauliche Daten sollten nicht verteilt werden, um dessen Unzugänglichkeit zu erhöhen. </w:t>
+      </w:r>
+    </w:p>
+    <w:p>
+      <w:pPr>
+        <w:pStyle w:val="Listenabsatz"/>
+        <w:numPr>
+          <w:ilvl w:val="0"/>
+          <w:numId w:val="16"/>
+        </w:numPr>
+      </w:pPr>
+      <w:r>
+        <w:t>(N3) höhere Wartungsaufwände</w:t>
+      </w:r>
+    </w:p>
+    <w:p>
+      <w:pPr>
+        <w:pStyle w:val="Listenabsatz"/>
+        <w:numPr>
+          <w:ilvl w:val="1"/>
+          <w:numId w:val="16"/>
+        </w:numPr>
+      </w:pPr>
+    </w:p>
+    <w:p>
+      <w:pPr>
+        <w:pStyle w:val="Listenabsatz"/>
+        <w:numPr>
+          <w:ilvl w:val="0"/>
+          <w:numId w:val="16"/>
+        </w:numPr>
+      </w:pPr>
+      <w:r>
+        <w:t>(N4) Verhalten nicht vorhersehbar</w:t>
+      </w:r>
+    </w:p>
+    <w:p>
+      <w:pPr>
+        <w:pStyle w:val="Listenabsatz"/>
+        <w:numPr>
+          <w:ilvl w:val="1"/>
+          <w:numId w:val="16"/>
+        </w:numPr>
+      </w:pPr>
+      <w:r>
+        <w:t>Künstliche Intelligenz sollte ggf. nicht verteilt werden, um dessen Schnittstellen zur Außenwelt gering zu halten.</w:t>
+      </w:r>
+    </w:p>
+    <w:p/>
     <w:p>
       <w:pPr>
         <w:rPr>
@@ -476,10 +722,7 @@
         <w:spacing w:before="240"/>
       </w:pPr>
       <w:r>
-        <w:t>U</w:t>
-      </w:r>
-      <w:r>
-        <w:t xml:space="preserve">m zu überprüfen, ob ein Host erreichbar ist und welche Verzögerung bei der Antwort auf eine Anfrage an den Host zu erwarten ist, können Sie den Befehl ping verwenden. Beispiel: ping </w:t>
+        <w:t xml:space="preserve">Um zu überprüfen, ob ein Host erreichbar ist und welche Verzögerung bei der Antwort auf eine Anfrage an den Host zu erwarten ist, können Sie den Befehl ping verwenden. Beispiel: ping </w:t>
       </w:r>
       <w:hyperlink r:id="rId7" w:history="1">
         <w:r>
@@ -1429,7 +1672,6 @@
     </w:p>
     <w:p>
       <w:r>
-        <w:lastRenderedPageBreak/>
         <w:t>Leider zuhause nicht möglich.</w:t>
       </w:r>
     </w:p>
@@ -1442,6 +1684,7 @@
         </w:numPr>
       </w:pPr>
       <w:r>
+        <w:lastRenderedPageBreak/>
         <w:t xml:space="preserve">Im Internet stehen verschiedene </w:t>
       </w:r>
       <w:proofErr w:type="spellStart"/>
@@ -1616,15 +1859,7 @@
     <w:p/>
     <w:p>
       <w:r>
-        <w:t xml:space="preserve">Zur Nutzung von </w:t>
-      </w:r>
-      <w:proofErr w:type="spellStart"/>
-      <w:r>
-        <w:t>telnet</w:t>
-      </w:r>
-      <w:proofErr w:type="spellEnd"/>
-      <w:r>
-        <w:t>:</w:t>
+        <w:t>Zur Nutzung von telnet:</w:t>
       </w:r>
     </w:p>
     <w:p>
@@ -2622,6 +2857,119 @@
     </w:lvl>
   </w:abstractNum>
   <w:abstractNum w:abstractNumId="7" w15:restartNumberingAfterBreak="0">
+    <w:nsid w:val="4B136AEF"/>
+    <w:multiLevelType w:val="hybridMultilevel"/>
+    <w:tmpl w:val="5AFC02DA"/>
+    <w:lvl w:ilvl="0" w:tplc="04070001">
+      <w:start w:val="1"/>
+      <w:numFmt w:val="bullet"/>
+      <w:lvlText w:val=""/>
+      <w:lvlJc w:val="left"/>
+      <w:pPr>
+        <w:ind w:left="720" w:hanging="360"/>
+      </w:pPr>
+      <w:rPr>
+        <w:rFonts w:ascii="Symbol" w:hAnsi="Symbol" w:hint="default"/>
+      </w:rPr>
+    </w:lvl>
+    <w:lvl w:ilvl="1" w:tplc="04070003">
+      <w:start w:val="1"/>
+      <w:numFmt w:val="bullet"/>
+      <w:lvlText w:val="o"/>
+      <w:lvlJc w:val="left"/>
+      <w:pPr>
+        <w:ind w:left="1440" w:hanging="360"/>
+      </w:pPr>
+      <w:rPr>
+        <w:rFonts w:ascii="Courier New" w:hAnsi="Courier New" w:cs="Courier New" w:hint="default"/>
+      </w:rPr>
+    </w:lvl>
+    <w:lvl w:ilvl="2" w:tplc="04070005" w:tentative="1">
+      <w:start w:val="1"/>
+      <w:numFmt w:val="bullet"/>
+      <w:lvlText w:val=""/>
+      <w:lvlJc w:val="left"/>
+      <w:pPr>
+        <w:ind w:left="2160" w:hanging="360"/>
+      </w:pPr>
+      <w:rPr>
+        <w:rFonts w:ascii="Wingdings" w:hAnsi="Wingdings" w:hint="default"/>
+      </w:rPr>
+    </w:lvl>
+    <w:lvl w:ilvl="3" w:tplc="04070001" w:tentative="1">
+      <w:start w:val="1"/>
+      <w:numFmt w:val="bullet"/>
+      <w:lvlText w:val=""/>
+      <w:lvlJc w:val="left"/>
+      <w:pPr>
+        <w:ind w:left="2880" w:hanging="360"/>
+      </w:pPr>
+      <w:rPr>
+        <w:rFonts w:ascii="Symbol" w:hAnsi="Symbol" w:hint="default"/>
+      </w:rPr>
+    </w:lvl>
+    <w:lvl w:ilvl="4" w:tplc="04070003" w:tentative="1">
+      <w:start w:val="1"/>
+      <w:numFmt w:val="bullet"/>
+      <w:lvlText w:val="o"/>
+      <w:lvlJc w:val="left"/>
+      <w:pPr>
+        <w:ind w:left="3600" w:hanging="360"/>
+      </w:pPr>
+      <w:rPr>
+        <w:rFonts w:ascii="Courier New" w:hAnsi="Courier New" w:cs="Courier New" w:hint="default"/>
+      </w:rPr>
+    </w:lvl>
+    <w:lvl w:ilvl="5" w:tplc="04070005" w:tentative="1">
+      <w:start w:val="1"/>
+      <w:numFmt w:val="bullet"/>
+      <w:lvlText w:val=""/>
+      <w:lvlJc w:val="left"/>
+      <w:pPr>
+        <w:ind w:left="4320" w:hanging="360"/>
+      </w:pPr>
+      <w:rPr>
+        <w:rFonts w:ascii="Wingdings" w:hAnsi="Wingdings" w:hint="default"/>
+      </w:rPr>
+    </w:lvl>
+    <w:lvl w:ilvl="6" w:tplc="04070001" w:tentative="1">
+      <w:start w:val="1"/>
+      <w:numFmt w:val="bullet"/>
+      <w:lvlText w:val=""/>
+      <w:lvlJc w:val="left"/>
+      <w:pPr>
+        <w:ind w:left="5040" w:hanging="360"/>
+      </w:pPr>
+      <w:rPr>
+        <w:rFonts w:ascii="Symbol" w:hAnsi="Symbol" w:hint="default"/>
+      </w:rPr>
+    </w:lvl>
+    <w:lvl w:ilvl="7" w:tplc="04070003" w:tentative="1">
+      <w:start w:val="1"/>
+      <w:numFmt w:val="bullet"/>
+      <w:lvlText w:val="o"/>
+      <w:lvlJc w:val="left"/>
+      <w:pPr>
+        <w:ind w:left="5760" w:hanging="360"/>
+      </w:pPr>
+      <w:rPr>
+        <w:rFonts w:ascii="Courier New" w:hAnsi="Courier New" w:cs="Courier New" w:hint="default"/>
+      </w:rPr>
+    </w:lvl>
+    <w:lvl w:ilvl="8" w:tplc="04070005" w:tentative="1">
+      <w:start w:val="1"/>
+      <w:numFmt w:val="bullet"/>
+      <w:lvlText w:val=""/>
+      <w:lvlJc w:val="left"/>
+      <w:pPr>
+        <w:ind w:left="6480" w:hanging="360"/>
+      </w:pPr>
+      <w:rPr>
+        <w:rFonts w:ascii="Wingdings" w:hAnsi="Wingdings" w:hint="default"/>
+      </w:rPr>
+    </w:lvl>
+  </w:abstractNum>
+  <w:abstractNum w:abstractNumId="8" w15:restartNumberingAfterBreak="0">
     <w:nsid w:val="538A1493"/>
     <w:multiLevelType w:val="hybridMultilevel"/>
     <w:tmpl w:val="EDC099A2"/>
@@ -2710,7 +3058,7 @@
       </w:pPr>
     </w:lvl>
   </w:abstractNum>
-  <w:abstractNum w:abstractNumId="8" w15:restartNumberingAfterBreak="0">
+  <w:abstractNum w:abstractNumId="9" w15:restartNumberingAfterBreak="0">
     <w:nsid w:val="563E5B2B"/>
     <w:multiLevelType w:val="multilevel"/>
     <w:tmpl w:val="85D6E6FC"/>
@@ -2796,7 +3144,7 @@
       </w:pPr>
     </w:lvl>
   </w:abstractNum>
-  <w:abstractNum w:abstractNumId="9" w15:restartNumberingAfterBreak="0">
+  <w:abstractNum w:abstractNumId="10" w15:restartNumberingAfterBreak="0">
     <w:nsid w:val="5A437A53"/>
     <w:multiLevelType w:val="hybridMultilevel"/>
     <w:tmpl w:val="44029236"/>
@@ -2909,7 +3257,7 @@
       </w:rPr>
     </w:lvl>
   </w:abstractNum>
-  <w:abstractNum w:abstractNumId="10" w15:restartNumberingAfterBreak="0">
+  <w:abstractNum w:abstractNumId="11" w15:restartNumberingAfterBreak="0">
     <w:nsid w:val="5F1A38F4"/>
     <w:multiLevelType w:val="hybridMultilevel"/>
     <w:tmpl w:val="3CFAD202"/>
@@ -3022,7 +3370,7 @@
       </w:rPr>
     </w:lvl>
   </w:abstractNum>
-  <w:abstractNum w:abstractNumId="11" w15:restartNumberingAfterBreak="0">
+  <w:abstractNum w:abstractNumId="12" w15:restartNumberingAfterBreak="0">
     <w:nsid w:val="605B4290"/>
     <w:multiLevelType w:val="hybridMultilevel"/>
     <w:tmpl w:val="D74C3714"/>
@@ -3135,7 +3483,7 @@
       </w:rPr>
     </w:lvl>
   </w:abstractNum>
-  <w:abstractNum w:abstractNumId="12" w15:restartNumberingAfterBreak="0">
+  <w:abstractNum w:abstractNumId="13" w15:restartNumberingAfterBreak="0">
     <w:nsid w:val="61F95702"/>
     <w:multiLevelType w:val="hybridMultilevel"/>
     <w:tmpl w:val="53E2696C"/>
@@ -3248,7 +3596,7 @@
       </w:rPr>
     </w:lvl>
   </w:abstractNum>
-  <w:abstractNum w:abstractNumId="13" w15:restartNumberingAfterBreak="0">
+  <w:abstractNum w:abstractNumId="14" w15:restartNumberingAfterBreak="0">
     <w:nsid w:val="73AF48BD"/>
     <w:multiLevelType w:val="hybridMultilevel"/>
     <w:tmpl w:val="A3A2F826"/>
@@ -3361,7 +3709,7 @@
       </w:rPr>
     </w:lvl>
   </w:abstractNum>
-  <w:abstractNum w:abstractNumId="14" w15:restartNumberingAfterBreak="0">
+  <w:abstractNum w:abstractNumId="15" w15:restartNumberingAfterBreak="0">
     <w:nsid w:val="76765740"/>
     <w:multiLevelType w:val="hybridMultilevel"/>
     <w:tmpl w:val="D2627A58"/>
@@ -3475,25 +3823,25 @@
     </w:lvl>
   </w:abstractNum>
   <w:num w:numId="1" w16cid:durableId="1730416213">
-    <w:abstractNumId w:val="8"/>
+    <w:abstractNumId w:val="9"/>
   </w:num>
   <w:num w:numId="2" w16cid:durableId="1753627288">
     <w:abstractNumId w:val="6"/>
   </w:num>
   <w:num w:numId="3" w16cid:durableId="177165033">
-    <w:abstractNumId w:val="7"/>
+    <w:abstractNumId w:val="8"/>
   </w:num>
   <w:num w:numId="4" w16cid:durableId="844589133">
     <w:abstractNumId w:val="2"/>
   </w:num>
   <w:num w:numId="5" w16cid:durableId="438532546">
+    <w:abstractNumId w:val="11"/>
+  </w:num>
+  <w:num w:numId="6" w16cid:durableId="1089621509">
     <w:abstractNumId w:val="10"/>
   </w:num>
-  <w:num w:numId="6" w16cid:durableId="1089621509">
-    <w:abstractNumId w:val="9"/>
-  </w:num>
   <w:num w:numId="7" w16cid:durableId="1462069087">
-    <w:abstractNumId w:val="13"/>
+    <w:abstractNumId w:val="14"/>
   </w:num>
   <w:num w:numId="8" w16cid:durableId="900023835">
     <w:abstractNumId w:val="3"/>
@@ -3502,22 +3850,25 @@
     <w:abstractNumId w:val="1"/>
   </w:num>
   <w:num w:numId="10" w16cid:durableId="2066484957">
-    <w:abstractNumId w:val="11"/>
+    <w:abstractNumId w:val="12"/>
   </w:num>
   <w:num w:numId="11" w16cid:durableId="1761173163">
     <w:abstractNumId w:val="0"/>
   </w:num>
   <w:num w:numId="12" w16cid:durableId="296449004">
-    <w:abstractNumId w:val="14"/>
+    <w:abstractNumId w:val="15"/>
   </w:num>
   <w:num w:numId="13" w16cid:durableId="1037924231">
     <w:abstractNumId w:val="5"/>
   </w:num>
   <w:num w:numId="14" w16cid:durableId="1910076646">
-    <w:abstractNumId w:val="12"/>
+    <w:abstractNumId w:val="13"/>
   </w:num>
   <w:num w:numId="15" w16cid:durableId="1417164200">
     <w:abstractNumId w:val="4"/>
+  </w:num>
+  <w:num w:numId="16" w16cid:durableId="1186793550">
+    <w:abstractNumId w:val="7"/>
   </w:num>
 </w:numbering>
 </file>
@@ -3920,6 +4271,7 @@
   <w:style w:type="paragraph" w:default="1" w:styleId="Standard">
     <w:name w:val="Normal"/>
     <w:qFormat/>
+    <w:rsid w:val="00317A14"/>
   </w:style>
   <w:style w:type="paragraph" w:styleId="berschrift1">
     <w:name w:val="heading 1"/>
@@ -3967,6 +4319,7 @@
   <w:style w:type="character" w:default="1" w:styleId="Absatz-Standardschriftart">
     <w:name w:val="Default Paragraph Font"/>
     <w:uiPriority w:val="1"/>
+    <w:semiHidden/>
     <w:unhideWhenUsed/>
   </w:style>
   <w:style w:type="table" w:default="1" w:styleId="NormaleTabelle">

</xml_diff>

<commit_message>
so fertig wie geht
</commit_message>
<xml_diff>
--- a/1/VS_Protokoll_1.docx
+++ b/1/VS_Protokoll_1.docx
@@ -463,6 +463,9 @@
           <w:numId w:val="16"/>
         </w:numPr>
       </w:pPr>
+      <w:r>
+        <w:t>Riesenprojekte, wie die Google Suche o.Ä.</w:t>
+      </w:r>
     </w:p>
     <w:p>
       <w:pPr>
@@ -505,6 +508,9 @@
           <w:numId w:val="16"/>
         </w:numPr>
       </w:pPr>
+      <w:r>
+        <w:t>Android Applikationen, die Prozessorkerne für unterschiedliche Dinge verwenden. UI-Thread, DB-Thread etc.</w:t>
+      </w:r>
     </w:p>
     <w:p>
       <w:pPr>
@@ -547,6 +553,9 @@
           <w:numId w:val="16"/>
         </w:numPr>
       </w:pPr>
+      <w:r>
+        <w:t>Services, wie online Videospiele. Wenn ein Server ausfällt, wird ein anderer verwendet.</w:t>
+      </w:r>
     </w:p>
     <w:p>
       <w:pPr>
@@ -637,6 +646,20 @@
           <w:numId w:val="16"/>
         </w:numPr>
       </w:pPr>
+      <w:r>
+        <w:t>Bei jedem winzigen Projekt, macht es keinen Sinn die Anwendung verteilt aufzubauen</w:t>
+      </w:r>
+      <w:r>
+        <w:t xml:space="preserve">, da dies unnötig Arbeit </w:t>
+      </w:r>
+      <w:proofErr w:type="spellStart"/>
+      <w:r>
+        <w:t>u.A.</w:t>
+      </w:r>
+      <w:proofErr w:type="spellEnd"/>
+      <w:r>
+        <w:t xml:space="preserve"> im Wartungsaufwand mit sich bringt.</w:t>
+      </w:r>
     </w:p>
     <w:p>
       <w:pPr>

</xml_diff>